<commit_message>
Install Air-Fuel Template complete
</commit_message>
<xml_diff>
--- a/Boiler/Install Air-Fuel Ratio Controller/template.docx
+++ b/Boiler/Install Air-Fuel Ratio Controller/template.docx
@@ -29,7 +29,7 @@
           <w:b/>
           <w:color w:val="000000"/>
         </w:rPr>
-        <w:t>8</w:t>
+        <w:t>${AR}</w:t>
       </w:r>
       <w:r>
         <w:rPr>
@@ -563,20 +563,12 @@
         </w:rPr>
         <w:t xml:space="preserve">an </w:t>
       </w:r>
-      <w:commentRangeStart w:id="1"/>
       <w:r>
         <w:rPr>
           <w:rFonts w:eastAsia="Times New Roman"/>
         </w:rPr>
         <w:t xml:space="preserve">${SIZE} </w:t>
       </w:r>
-      <w:commentRangeEnd w:id="1"/>
-      <w:r>
-        <w:rPr>
-          <w:rStyle w:val="CommentReference"/>
-        </w:rPr>
-        <w:commentReference w:id="1"/>
-      </w:r>
       <w:r>
         <w:rPr>
           <w:rFonts w:eastAsia="Times New Roman"/>
@@ -599,7 +591,6 @@
         </w:rPr>
         <w:t xml:space="preserve"> </w:t>
       </w:r>
-      <w:commentRangeStart w:id="2"/>
       <w:r>
         <w:rPr>
           <w:rFonts w:eastAsia="Times New Roman"/>
@@ -612,13 +603,6 @@
         </w:rPr>
         <w:t xml:space="preserve"> </w:t>
       </w:r>
-      <w:commentRangeEnd w:id="2"/>
-      <w:r>
-        <w:rPr>
-          <w:rStyle w:val="CommentReference"/>
-        </w:rPr>
-        <w:commentReference w:id="2"/>
-      </w:r>
       <w:r>
         <w:rPr>
           <w:rFonts w:eastAsia="Times New Roman"/>
@@ -661,19 +645,11 @@
         </w:rPr>
         <w:t xml:space="preserve">that the excess oxygen percentage in the flue gas could be as high as </w:t>
       </w:r>
-      <w:commentRangeStart w:id="3"/>
       <w:r>
         <w:rPr>
           <w:rFonts w:eastAsia="Times New Roman"/>
         </w:rPr>
         <w:t>${O2}</w:t>
-      </w:r>
-      <w:commentRangeEnd w:id="3"/>
-      <w:r>
-        <w:rPr>
-          <w:rStyle w:val="CommentReference"/>
-        </w:rPr>
-        <w:commentReference w:id="3"/>
       </w:r>
       <w:r>
         <w:rPr>
@@ -1862,9 +1838,9 @@
                 <w:bCs/>
               </w:rPr>
             </w:pPr>
-            <w:bookmarkStart w:id="4" w:name="_Toc185230501"/>
-            <w:bookmarkStart w:id="5" w:name="_Toc274939388"/>
-            <w:bookmarkStart w:id="6" w:name="_Toc284336115"/>
+            <w:bookmarkStart w:id="1" w:name="_Toc185230501"/>
+            <w:bookmarkStart w:id="2" w:name="_Toc274939388"/>
+            <w:bookmarkStart w:id="3" w:name="_Toc284336115"/>
             <w:r>
               <w:rPr>
                 <w:rFonts w:eastAsia="Times New Roman"/>
@@ -2080,8 +2056,6 @@
                 <w:rFonts w:eastAsia="Times New Roman"/>
               </w:rPr>
             </w:pPr>
-            <w:commentRangeStart w:id="7"/>
-            <w:commentRangeStart w:id="8"/>
             <w:r>
               <w:rPr>
                 <w:rFonts w:eastAsia="Times New Roman"/>
@@ -2205,19 +2179,6 @@
               </w:rPr>
               <w:t>%</w:t>
             </w:r>
-            <w:commentRangeEnd w:id="7"/>
-            <w:r>
-              <w:rPr>
-                <w:rStyle w:val="CommentReference"/>
-              </w:rPr>
-              <w:commentReference w:id="7"/>
-            </w:r>
-            <w:r>
-              <w:rPr>
-                <w:rStyle w:val="CommentReference"/>
-              </w:rPr>
-              <w:commentReference w:id="8"/>
-            </w:r>
           </w:p>
         </w:tc>
         <w:tc>
@@ -2242,7 +2203,6 @@
           </w:p>
         </w:tc>
       </w:tr>
-      <w:commentRangeEnd w:id="8"/>
       <w:tr>
         <w:trPr>
           <w:trHeight w:val="280"/>
@@ -2512,9 +2472,9 @@
         </w:rPr>
         <w:t xml:space="preserve">  Primary Boiler Exhaust Gas Analysis.</w:t>
       </w:r>
-      <w:bookmarkEnd w:id="4"/>
-      <w:bookmarkEnd w:id="5"/>
-      <w:bookmarkEnd w:id="6"/>
+      <w:bookmarkEnd w:id="1"/>
+      <w:bookmarkEnd w:id="2"/>
+      <w:bookmarkEnd w:id="3"/>
     </w:p>
     <w:p>
       <w:pPr>
@@ -2794,7 +2754,7 @@
         </w:rPr>
         <w:t xml:space="preserve">cost is estimated to be </w:t>
       </w:r>
-      <w:commentRangeStart w:id="9"/>
+      <w:commentRangeStart w:id="4"/>
       <w:r>
         <w:rPr>
           <w:rFonts w:eastAsia="Times New Roman"/>
@@ -2809,12 +2769,12 @@
         </w:rPr>
         <w:t>.</w:t>
       </w:r>
-      <w:commentRangeEnd w:id="9"/>
+      <w:commentRangeEnd w:id="4"/>
       <w:r>
         <w:rPr>
           <w:rStyle w:val="CommentReference"/>
         </w:rPr>
-        <w:commentReference w:id="9"/>
+        <w:commentReference w:id="4"/>
       </w:r>
     </w:p>
     <w:p>
@@ -4015,168 +3975,7 @@
 
 <file path=word/comments.xml><?xml version="1.0" encoding="utf-8"?>
 <w:comments xmlns:wpc="http://schemas.microsoft.com/office/word/2010/wordprocessingCanvas" xmlns:cx="http://schemas.microsoft.com/office/drawing/2014/chartex" xmlns:cx1="http://schemas.microsoft.com/office/drawing/2015/9/8/chartex" xmlns:cx2="http://schemas.microsoft.com/office/drawing/2015/10/21/chartex" xmlns:cx3="http://schemas.microsoft.com/office/drawing/2016/5/9/chartex" xmlns:cx4="http://schemas.microsoft.com/office/drawing/2016/5/10/chartex" xmlns:cx5="http://schemas.microsoft.com/office/drawing/2016/5/11/chartex" xmlns:cx6="http://schemas.microsoft.com/office/drawing/2016/5/12/chartex" xmlns:cx7="http://schemas.microsoft.com/office/drawing/2016/5/13/chartex" xmlns:cx8="http://schemas.microsoft.com/office/drawing/2016/5/14/chartex" xmlns:mc="http://schemas.openxmlformats.org/markup-compatibility/2006" xmlns:aink="http://schemas.microsoft.com/office/drawing/2016/ink" xmlns:am3d="http://schemas.microsoft.com/office/drawing/2017/model3d" xmlns:o="urn:schemas-microsoft-com:office:office" xmlns:oel="http://schemas.microsoft.com/office/2019/extlst" xmlns:r="http://schemas.openxmlformats.org/officeDocument/2006/relationships" xmlns:m="http://schemas.openxmlformats.org/officeDocument/2006/math" xmlns:v="urn:schemas-microsoft-com:vml" xmlns:wp14="http://schemas.microsoft.com/office/word/2010/wordprocessingDrawing" xmlns:wp="http://schemas.openxmlformats.org/drawingml/2006/wordprocessingDrawing" xmlns:w10="urn:schemas-microsoft-com:office:word" xmlns:w="http://schemas.openxmlformats.org/wordprocessingml/2006/main" xmlns:w14="http://schemas.microsoft.com/office/word/2010/wordml" xmlns:w15="http://schemas.microsoft.com/office/word/2012/wordml" xmlns:w16cex="http://schemas.microsoft.com/office/word/2018/wordml/cex" xmlns:w16cid="http://schemas.microsoft.com/office/word/2016/wordml/cid" xmlns:w16="http://schemas.microsoft.com/office/word/2018/wordml" xmlns:w16sdtdh="http://schemas.microsoft.com/office/word/2020/wordml/sdtdatahash" xmlns:w16se="http://schemas.microsoft.com/office/word/2015/wordml/symex" xmlns:wpg="http://schemas.microsoft.com/office/word/2010/wordprocessingGroup" xmlns:wpi="http://schemas.microsoft.com/office/word/2010/wordprocessingInk" xmlns:wne="http://schemas.microsoft.com/office/word/2006/wordml" xmlns:wps="http://schemas.microsoft.com/office/word/2010/wordprocessingShape" mc:Ignorable="w14 w15 w16se w16cid w16 w16cex w16sdtdh wp14">
-  <w:comment w:id="1" w:author="Guanyang Xue" w:date="2024-01-17T11:00:00Z" w:initials="GX">
-    <w:p>
-      <w:r>
-        <w:rPr>
-          <w:rStyle w:val="CommentReference"/>
-        </w:rPr>
-        <w:annotationRef/>
-      </w:r>
-      <w:r>
-        <w:rPr>
-          <w:sz w:val="20"/>
-          <w:szCs w:val="20"/>
-        </w:rPr>
-        <w:t>Boiler size, string, read from dict</w:t>
-      </w:r>
-    </w:p>
-  </w:comment>
-  <w:comment w:id="2" w:author="Guanyang Xue" w:date="2024-01-17T10:58:00Z" w:initials="GX">
-    <w:p>
-      <w:r>
-        <w:rPr>
-          <w:rStyle w:val="CommentReference"/>
-        </w:rPr>
-        <w:annotationRef/>
-      </w:r>
-      <w:r>
-        <w:rPr>
-          <w:sz w:val="20"/>
-          <w:szCs w:val="20"/>
-        </w:rPr>
-        <w:t>Equipment name, string, read from dict</w:t>
-      </w:r>
-    </w:p>
-  </w:comment>
-  <w:comment w:id="3" w:author="Guanyang Xue" w:date="2024-01-17T10:58:00Z" w:initials="GX">
-    <w:p>
-      <w:r>
-        <w:rPr>
-          <w:rStyle w:val="CommentReference"/>
-        </w:rPr>
-        <w:annotationRef/>
-      </w:r>
-      <w:r>
-        <w:rPr>
-          <w:sz w:val="20"/>
-          <w:szCs w:val="20"/>
-        </w:rPr>
-        <w:t>Current O2 %, float, read from dict</w:t>
-      </w:r>
-    </w:p>
-  </w:comment>
-  <w:comment w:id="7" w:author="Guanyang Xue" w:date="2024-01-17T11:27:00Z" w:initials="GX">
-    <w:p>
-      <w:r>
-        <w:rPr>
-          <w:rStyle w:val="CommentReference"/>
-        </w:rPr>
-        <w:annotationRef/>
-      </w:r>
-      <w:r>
-        <w:rPr>
-          <w:sz w:val="20"/>
-          <w:szCs w:val="20"/>
-        </w:rPr>
-        <w:t>Use AFR.py to calculate.</w:t>
-      </w:r>
-    </w:p>
-    <w:p>
-      <w:r>
-        <w:rPr>
-          <w:sz w:val="20"/>
-          <w:szCs w:val="20"/>
-        </w:rPr>
-        <w:cr/>
-        <w:t>Current:</w:t>
-      </w:r>
-      <w:r>
-        <w:rPr>
-          <w:sz w:val="20"/>
-          <w:szCs w:val="20"/>
-        </w:rPr>
-        <w:cr/>
-        <w:t>Input O2, FGT, CAT</w:t>
-      </w:r>
-      <w:r>
-        <w:rPr>
-          <w:sz w:val="20"/>
-          <w:szCs w:val="20"/>
-        </w:rPr>
-        <w:cr/>
-        <w:t>Output CAH</w:t>
-      </w:r>
-    </w:p>
-    <w:p>
-      <w:r>
-        <w:rPr>
-          <w:sz w:val="20"/>
-          <w:szCs w:val="20"/>
-        </w:rPr>
-        <w:cr/>
-        <w:t>Proposed:</w:t>
-      </w:r>
-      <w:r>
-        <w:rPr>
-          <w:sz w:val="20"/>
-          <w:szCs w:val="20"/>
-        </w:rPr>
-        <w:cr/>
-        <w:t>Input fixed 2%, FGT, CAT</w:t>
-      </w:r>
-      <w:r>
-        <w:rPr>
-          <w:sz w:val="20"/>
-          <w:szCs w:val="20"/>
-        </w:rPr>
-        <w:cr/>
-        <w:t>Output PAH</w:t>
-      </w:r>
-      <w:r>
-        <w:rPr>
-          <w:sz w:val="20"/>
-          <w:szCs w:val="20"/>
-        </w:rPr>
-        <w:cr/>
-      </w:r>
-      <w:r>
-        <w:rPr>
-          <w:sz w:val="20"/>
-          <w:szCs w:val="20"/>
-        </w:rPr>
-        <w:cr/>
-        <w:t>Savings:</w:t>
-      </w:r>
-      <w:r>
-        <w:rPr>
-          <w:sz w:val="20"/>
-          <w:szCs w:val="20"/>
-        </w:rPr>
-        <w:cr/>
-        <w:t>SAV=(PAH-CAH)/CAH (percent)</w:t>
-      </w:r>
-    </w:p>
-  </w:comment>
-  <w:comment w:id="8" w:author="Guanyang Xue" w:date="2024-01-17T11:29:00Z" w:initials="GX">
-    <w:p>
-      <w:r>
-        <w:rPr>
-          <w:rStyle w:val="CommentReference"/>
-        </w:rPr>
-        <w:annotationRef/>
-      </w:r>
-      <w:r>
-        <w:rPr>
-          <w:color w:val="000000"/>
-          <w:sz w:val="20"/>
-          <w:szCs w:val="20"/>
-        </w:rPr>
-        <w:t>FGT and CAT, int  read from dict</w:t>
-      </w:r>
-    </w:p>
-  </w:comment>
-  <w:comment w:id="9" w:author="Guanyang Xue" w:date="2024-01-17T11:43:00Z" w:initials="GX">
+  <w:comment w:id="4" w:author="Guanyang Xue" w:date="2024-01-17T11:43:00Z" w:initials="GX">
     <w:p>
       <w:r>
         <w:rPr>
@@ -4199,33 +3998,18 @@
 
 <file path=word/commentsExtended.xml><?xml version="1.0" encoding="utf-8"?>
 <w15:commentsEx xmlns:wpc="http://schemas.microsoft.com/office/word/2010/wordprocessingCanvas" xmlns:cx="http://schemas.microsoft.com/office/drawing/2014/chartex" xmlns:cx1="http://schemas.microsoft.com/office/drawing/2015/9/8/chartex" xmlns:cx2="http://schemas.microsoft.com/office/drawing/2015/10/21/chartex" xmlns:cx3="http://schemas.microsoft.com/office/drawing/2016/5/9/chartex" xmlns:cx4="http://schemas.microsoft.com/office/drawing/2016/5/10/chartex" xmlns:cx5="http://schemas.microsoft.com/office/drawing/2016/5/11/chartex" xmlns:cx6="http://schemas.microsoft.com/office/drawing/2016/5/12/chartex" xmlns:cx7="http://schemas.microsoft.com/office/drawing/2016/5/13/chartex" xmlns:cx8="http://schemas.microsoft.com/office/drawing/2016/5/14/chartex" xmlns:mc="http://schemas.openxmlformats.org/markup-compatibility/2006" xmlns:aink="http://schemas.microsoft.com/office/drawing/2016/ink" xmlns:am3d="http://schemas.microsoft.com/office/drawing/2017/model3d" xmlns:o="urn:schemas-microsoft-com:office:office" xmlns:oel="http://schemas.microsoft.com/office/2019/extlst" xmlns:r="http://schemas.openxmlformats.org/officeDocument/2006/relationships" xmlns:m="http://schemas.openxmlformats.org/officeDocument/2006/math" xmlns:v="urn:schemas-microsoft-com:vml" xmlns:wp14="http://schemas.microsoft.com/office/word/2010/wordprocessingDrawing" xmlns:wp="http://schemas.openxmlformats.org/drawingml/2006/wordprocessingDrawing" xmlns:w10="urn:schemas-microsoft-com:office:word" xmlns:w="http://schemas.openxmlformats.org/wordprocessingml/2006/main" xmlns:w14="http://schemas.microsoft.com/office/word/2010/wordml" xmlns:w15="http://schemas.microsoft.com/office/word/2012/wordml" xmlns:w16cex="http://schemas.microsoft.com/office/word/2018/wordml/cex" xmlns:w16cid="http://schemas.microsoft.com/office/word/2016/wordml/cid" xmlns:w16="http://schemas.microsoft.com/office/word/2018/wordml" xmlns:w16sdtdh="http://schemas.microsoft.com/office/word/2020/wordml/sdtdatahash" xmlns:w16se="http://schemas.microsoft.com/office/word/2015/wordml/symex" xmlns:wpg="http://schemas.microsoft.com/office/word/2010/wordprocessingGroup" xmlns:wpi="http://schemas.microsoft.com/office/word/2010/wordprocessingInk" xmlns:wne="http://schemas.microsoft.com/office/word/2006/wordml" xmlns:wps="http://schemas.microsoft.com/office/word/2010/wordprocessingShape" mc:Ignorable="w14 w15 w16se w16cid w16 w16cex w16sdtdh wp14">
-  <w15:commentEx w15:paraId="0A551A40" w15:done="0"/>
-  <w15:commentEx w15:paraId="5C77AAB6" w15:done="0"/>
-  <w15:commentEx w15:paraId="29C6B1AD" w15:done="0"/>
-  <w15:commentEx w15:paraId="21AFE33B" w15:done="0"/>
-  <w15:commentEx w15:paraId="6C6981CF" w15:paraIdParent="21AFE33B" w15:done="0"/>
   <w15:commentEx w15:paraId="6C25157B" w15:done="0"/>
 </w15:commentsEx>
 </file>
 
 <file path=word/commentsExtensible.xml><?xml version="1.0" encoding="utf-8"?>
-<w16cex:commentsExtensible xmlns:wpc="http://schemas.microsoft.com/office/word/2010/wordprocessingCanvas" xmlns:cx="http://schemas.microsoft.com/office/drawing/2014/chartex" xmlns:cx1="http://schemas.microsoft.com/office/drawing/2015/9/8/chartex" xmlns:cx2="http://schemas.microsoft.com/office/drawing/2015/10/21/chartex" xmlns:cx3="http://schemas.microsoft.com/office/drawing/2016/5/9/chartex" xmlns:cx4="http://schemas.microsoft.com/office/drawing/2016/5/10/chartex" xmlns:cx5="http://schemas.microsoft.com/office/drawing/2016/5/11/chartex" xmlns:cx6="http://schemas.microsoft.com/office/drawing/2016/5/12/chartex" xmlns:cx7="http://schemas.microsoft.com/office/drawing/2016/5/13/chartex" xmlns:cx8="http://schemas.microsoft.com/office/drawing/2016/5/14/chartex" xmlns:mc="http://schemas.openxmlformats.org/markup-compatibility/2006" xmlns:aink="http://schemas.microsoft.com/office/drawing/2016/ink" xmlns:am3d="http://schemas.microsoft.com/office/drawing/2017/model3d" xmlns:o="urn:schemas-microsoft-com:office:office" xmlns:oel="http://schemas.microsoft.com/office/2019/extlst" xmlns:r="http://schemas.openxmlformats.org/officeDocument/2006/relationships" xmlns:m="http://schemas.openxmlformats.org/officeDocument/2006/math" xmlns:v="urn:schemas-microsoft-com:vml" xmlns:wp14="http://schemas.microsoft.com/office/word/2010/wordprocessingDrawing" xmlns:wp="http://schemas.openxmlformats.org/drawingml/2006/wordprocessingDrawing" xmlns:w10="urn:schemas-microsoft-com:office:word" xmlns:w="http://schemas.openxmlformats.org/wordprocessingml/2006/main" xmlns:w14="http://schemas.microsoft.com/office/word/2010/wordml" xmlns:w15="http://schemas.microsoft.com/office/word/2012/wordml" xmlns:w16cex="http://schemas.microsoft.com/office/word/2018/wordml/cex" xmlns:w16cid="http://schemas.microsoft.com/office/word/2016/wordml/cid" xmlns:w16="http://schemas.microsoft.com/office/word/2018/wordml" xmlns:w16sdtdh="http://schemas.microsoft.com/office/word/2020/wordml/sdtdatahash" xmlns:w16se="http://schemas.microsoft.com/office/word/2015/wordml/symex" xmlns:wpg="http://schemas.microsoft.com/office/word/2010/wordprocessingGroup" xmlns:wpi="http://schemas.microsoft.com/office/word/2010/wordprocessingInk" xmlns:wne="http://schemas.microsoft.com/office/word/2006/wordml" xmlns:wps="http://schemas.microsoft.com/office/word/2010/wordprocessingShape" mc:Ignorable="w14 w15 w16se w16cid w16 w16cex w16sdtdh wp14">
-  <w16cex:commentExtensible w16cex:durableId="5E3E700F" w16cex:dateUtc="2024-01-17T16:00:00Z"/>
-  <w16cex:commentExtensible w16cex:durableId="58869722" w16cex:dateUtc="2024-01-17T15:58:00Z"/>
-  <w16cex:commentExtensible w16cex:durableId="73D5D5EA" w16cex:dateUtc="2024-01-17T15:58:00Z"/>
-  <w16cex:commentExtensible w16cex:durableId="41892B05" w16cex:dateUtc="2024-01-17T16:27:00Z"/>
-  <w16cex:commentExtensible w16cex:durableId="4224199E" w16cex:dateUtc="2024-01-17T16:29:00Z"/>
+<w16cex:commentsExtensible xmlns:wpc="http://schemas.microsoft.com/office/word/2010/wordprocessingCanvas" xmlns:cx="http://schemas.microsoft.com/office/drawing/2014/chartex" xmlns:cx1="http://schemas.microsoft.com/office/drawing/2015/9/8/chartex" xmlns:cx2="http://schemas.microsoft.com/office/drawing/2015/10/21/chartex" xmlns:cx3="http://schemas.microsoft.com/office/drawing/2016/5/9/chartex" xmlns:cx4="http://schemas.microsoft.com/office/drawing/2016/5/10/chartex" xmlns:cx5="http://schemas.microsoft.com/office/drawing/2016/5/11/chartex" xmlns:cx6="http://schemas.microsoft.com/office/drawing/2016/5/12/chartex" xmlns:cx7="http://schemas.microsoft.com/office/drawing/2016/5/13/chartex" xmlns:cx8="http://schemas.microsoft.com/office/drawing/2016/5/14/chartex" xmlns:cr="http://schemas.microsoft.com/office/comments/2020/reactions" xmlns:mc="http://schemas.openxmlformats.org/markup-compatibility/2006" xmlns:aink="http://schemas.microsoft.com/office/drawing/2016/ink" xmlns:am3d="http://schemas.microsoft.com/office/drawing/2017/model3d" xmlns:o="urn:schemas-microsoft-com:office:office" xmlns:oel="http://schemas.microsoft.com/office/2019/extlst" xmlns:r="http://schemas.openxmlformats.org/officeDocument/2006/relationships" xmlns:m="http://schemas.openxmlformats.org/officeDocument/2006/math" xmlns:v="urn:schemas-microsoft-com:vml" xmlns:wp14="http://schemas.microsoft.com/office/word/2010/wordprocessingDrawing" xmlns:wp="http://schemas.openxmlformats.org/drawingml/2006/wordprocessingDrawing" xmlns:w10="urn:schemas-microsoft-com:office:word" xmlns:w="http://schemas.openxmlformats.org/wordprocessingml/2006/main" xmlns:w14="http://schemas.microsoft.com/office/word/2010/wordml" xmlns:w15="http://schemas.microsoft.com/office/word/2012/wordml" xmlns:w16cex="http://schemas.microsoft.com/office/word/2018/wordml/cex" xmlns:w16cid="http://schemas.microsoft.com/office/word/2016/wordml/cid" xmlns:w16="http://schemas.microsoft.com/office/word/2018/wordml" xmlns:w16sdtdh="http://schemas.microsoft.com/office/word/2020/wordml/sdtdatahash" xmlns:w16se="http://schemas.microsoft.com/office/word/2015/wordml/symex" xmlns:wpg="http://schemas.microsoft.com/office/word/2010/wordprocessingGroup" xmlns:wpi="http://schemas.microsoft.com/office/word/2010/wordprocessingInk" xmlns:wne="http://schemas.microsoft.com/office/word/2006/wordml" xmlns:wps="http://schemas.microsoft.com/office/word/2010/wordprocessingShape" mc:Ignorable="w14 w15 w16se w16cid w16 w16cex w16sdtdh cr wp14">
   <w16cex:commentExtensible w16cex:durableId="2C6B8A46" w16cex:dateUtc="2024-01-17T16:43:00Z"/>
 </w16cex:commentsExtensible>
 </file>
 
 <file path=word/commentsIds.xml><?xml version="1.0" encoding="utf-8"?>
 <w16cid:commentsIds xmlns:wpc="http://schemas.microsoft.com/office/word/2010/wordprocessingCanvas" xmlns:cx="http://schemas.microsoft.com/office/drawing/2014/chartex" xmlns:cx1="http://schemas.microsoft.com/office/drawing/2015/9/8/chartex" xmlns:cx2="http://schemas.microsoft.com/office/drawing/2015/10/21/chartex" xmlns:cx3="http://schemas.microsoft.com/office/drawing/2016/5/9/chartex" xmlns:cx4="http://schemas.microsoft.com/office/drawing/2016/5/10/chartex" xmlns:cx5="http://schemas.microsoft.com/office/drawing/2016/5/11/chartex" xmlns:cx6="http://schemas.microsoft.com/office/drawing/2016/5/12/chartex" xmlns:cx7="http://schemas.microsoft.com/office/drawing/2016/5/13/chartex" xmlns:cx8="http://schemas.microsoft.com/office/drawing/2016/5/14/chartex" xmlns:mc="http://schemas.openxmlformats.org/markup-compatibility/2006" xmlns:aink="http://schemas.microsoft.com/office/drawing/2016/ink" xmlns:am3d="http://schemas.microsoft.com/office/drawing/2017/model3d" xmlns:o="urn:schemas-microsoft-com:office:office" xmlns:oel="http://schemas.microsoft.com/office/2019/extlst" xmlns:r="http://schemas.openxmlformats.org/officeDocument/2006/relationships" xmlns:m="http://schemas.openxmlformats.org/officeDocument/2006/math" xmlns:v="urn:schemas-microsoft-com:vml" xmlns:wp14="http://schemas.microsoft.com/office/word/2010/wordprocessingDrawing" xmlns:wp="http://schemas.openxmlformats.org/drawingml/2006/wordprocessingDrawing" xmlns:w10="urn:schemas-microsoft-com:office:word" xmlns:w="http://schemas.openxmlformats.org/wordprocessingml/2006/main" xmlns:w14="http://schemas.microsoft.com/office/word/2010/wordml" xmlns:w15="http://schemas.microsoft.com/office/word/2012/wordml" xmlns:w16cex="http://schemas.microsoft.com/office/word/2018/wordml/cex" xmlns:w16cid="http://schemas.microsoft.com/office/word/2016/wordml/cid" xmlns:w16="http://schemas.microsoft.com/office/word/2018/wordml" xmlns:w16sdtdh="http://schemas.microsoft.com/office/word/2020/wordml/sdtdatahash" xmlns:w16se="http://schemas.microsoft.com/office/word/2015/wordml/symex" xmlns:wpg="http://schemas.microsoft.com/office/word/2010/wordprocessingGroup" xmlns:wpi="http://schemas.microsoft.com/office/word/2010/wordprocessingInk" xmlns:wne="http://schemas.microsoft.com/office/word/2006/wordml" xmlns:wps="http://schemas.microsoft.com/office/word/2010/wordprocessingShape" mc:Ignorable="w14 w15 w16se w16cid w16 w16cex w16sdtdh wp14">
-  <w16cid:commentId w16cid:paraId="0A551A40" w16cid:durableId="5E3E700F"/>
-  <w16cid:commentId w16cid:paraId="5C77AAB6" w16cid:durableId="58869722"/>
-  <w16cid:commentId w16cid:paraId="29C6B1AD" w16cid:durableId="73D5D5EA"/>
-  <w16cid:commentId w16cid:paraId="21AFE33B" w16cid:durableId="41892B05"/>
-  <w16cid:commentId w16cid:paraId="6C6981CF" w16cid:durableId="4224199E"/>
   <w16cid:commentId w16cid:paraId="6C25157B" w16cid:durableId="2C6B8A46"/>
 </w16cid:commentsIds>
 </file>

</xml_diff>

<commit_message>
Getting rid of AR
All ARs are replaced with recommendations
</commit_message>
<xml_diff>
--- a/Boiler/Install Air-Fuel Ratio Controller/template.docx
+++ b/Boiler/Install Air-Fuel Ratio Controller/template.docx
@@ -21,7 +21,7 @@
           <w:b/>
           <w:color w:val="000000"/>
         </w:rPr>
-        <w:t xml:space="preserve">AR </w:t>
+        <w:t>Recommendation</w:t>
       </w:r>
       <w:r>
         <w:rPr>
@@ -29,7 +29,31 @@
           <w:b/>
           <w:color w:val="000000"/>
         </w:rPr>
-        <w:t>${AR}</w:t>
+        <w:t xml:space="preserve"> </w:t>
+      </w:r>
+      <w:r>
+        <w:rPr>
+          <w:rFonts w:eastAsia="Times New Roman"/>
+          <w:b/>
+          <w:color w:val="000000"/>
+        </w:rPr>
+        <w:t>${</w:t>
+      </w:r>
+      <w:r>
+        <w:rPr>
+          <w:rFonts w:eastAsia="Times New Roman"/>
+          <w:b/>
+          <w:color w:val="000000"/>
+        </w:rPr>
+        <w:t>REC</w:t>
+      </w:r>
+      <w:r>
+        <w:rPr>
+          <w:rFonts w:eastAsia="Times New Roman"/>
+          <w:b/>
+          <w:color w:val="000000"/>
+        </w:rPr>
+        <w:t>}</w:t>
       </w:r>
       <w:r>
         <w:rPr>
@@ -2793,7 +2817,21 @@
           <w:rFonts w:eastAsia="Times New Roman"/>
           <w:b/>
         </w:rPr>
-        <w:t xml:space="preserve">The annual energy savings for this AR is </w:t>
+        <w:t xml:space="preserve">The annual energy savings for this </w:t>
+      </w:r>
+      <w:r>
+        <w:rPr>
+          <w:rFonts w:eastAsia="Times New Roman"/>
+          <w:b/>
+        </w:rPr>
+        <w:t>recommendation</w:t>
+      </w:r>
+      <w:r>
+        <w:rPr>
+          <w:rFonts w:eastAsia="Times New Roman"/>
+          <w:b/>
+        </w:rPr>
+        <w:t xml:space="preserve"> is </w:t>
       </w:r>
       <w:r>
         <w:rPr>

</xml_diff>

<commit_message>
Optional Rebate for boiler AFR damper
</commit_message>
<xml_diff>
--- a/Boiler/Install Air-Fuel Ratio Controller/template.docx
+++ b/Boiler/Install Air-Fuel Ratio Controller/template.docx
@@ -384,7 +384,21 @@
                 <w:rFonts w:eastAsia="Times New Roman"/>
                 <w:color w:val="000000"/>
               </w:rPr>
-              <w:t>{IC}</w:t>
+              <w:t>{</w:t>
+            </w:r>
+            <w:r>
+              <w:rPr>
+                <w:rFonts w:eastAsia="Times New Roman"/>
+                <w:color w:val="000000"/>
+              </w:rPr>
+              <w:t>M</w:t>
+            </w:r>
+            <w:r>
+              <w:rPr>
+                <w:rFonts w:eastAsia="Times New Roman"/>
+                <w:color w:val="000000"/>
+              </w:rPr>
+              <w:t>IC}</w:t>
             </w:r>
           </w:p>
         </w:tc>
@@ -429,7 +443,21 @@
                 <w:rFonts w:eastAsia="Times New Roman"/>
                 <w:color w:val="000000"/>
               </w:rPr>
-              <w:t>${PB}</w:t>
+              <w:t>${</w:t>
+            </w:r>
+            <w:r>
+              <w:rPr>
+                <w:rFonts w:eastAsia="Times New Roman"/>
+                <w:color w:val="000000"/>
+              </w:rPr>
+              <w:t>M</w:t>
+            </w:r>
+            <w:r>
+              <w:rPr>
+                <w:rFonts w:eastAsia="Times New Roman"/>
+                <w:color w:val="000000"/>
+              </w:rPr>
+              <w:t>PB}</w:t>
             </w:r>
           </w:p>
         </w:tc>
@@ -598,17 +626,8 @@
           <w:rFonts w:eastAsia="Times New Roman"/>
           <w:spacing w:val="-3"/>
         </w:rPr>
-        <w:t>MMBtu/</w:t>
-      </w:r>
-      <w:proofErr w:type="spellStart"/>
-      <w:r>
-        <w:rPr>
-          <w:rFonts w:eastAsia="Times New Roman"/>
-          <w:spacing w:val="-3"/>
-        </w:rPr>
-        <w:t>hr</w:t>
-      </w:r>
-      <w:proofErr w:type="spellEnd"/>
+        <w:t>MMBtu/hr</w:t>
+      </w:r>
       <w:r>
         <w:rPr>
           <w:rFonts w:eastAsia="Times New Roman"/>
@@ -697,21 +716,7 @@
         <w:rPr>
           <w:rFonts w:eastAsia="Times New Roman"/>
         </w:rPr>
-        <w:t xml:space="preserve"> </w:t>
-      </w:r>
-      <w:proofErr w:type="gramStart"/>
-      <w:r>
-        <w:rPr>
-          <w:rFonts w:eastAsia="Times New Roman"/>
-        </w:rPr>
-        <w:t>all of</w:t>
-      </w:r>
-      <w:proofErr w:type="gramEnd"/>
-      <w:r>
-        <w:rPr>
-          <w:rFonts w:eastAsia="Times New Roman"/>
-        </w:rPr>
-        <w:t xml:space="preserve"> the time. </w:t>
+        <w:t xml:space="preserve"> all of the time. </w:t>
       </w:r>
     </w:p>
     <w:p>
@@ -937,7 +942,6 @@
           <w:spacing w:val="-3"/>
         </w:rPr>
       </w:pPr>
-      <w:proofErr w:type="gramStart"/>
       <w:r>
         <w:rPr>
           <w:rFonts w:eastAsia="Times New Roman"/>
@@ -952,7 +956,13 @@
         </w:rPr>
         <w:t>here</w:t>
       </w:r>
-      <w:proofErr w:type="gramEnd"/>
+      <w:r>
+        <w:rPr>
+          <w:rFonts w:eastAsia="Times New Roman"/>
+          <w:spacing w:val="-3"/>
+        </w:rPr>
+        <w:t>,</w:t>
+      </w:r>
     </w:p>
     <w:p>
       <w:pPr>
@@ -1005,7 +1015,7 @@
           <w:rFonts w:eastAsia="Times New Roman"/>
           <w:spacing w:val="-3"/>
         </w:rPr>
-        <w:t>;</w:t>
+        <w:t>:</w:t>
       </w:r>
       <w:r>
         <w:rPr>
@@ -1035,7 +1045,6 @@
         </w:rPr>
         <w:t>MMBtu/</w:t>
       </w:r>
-      <w:proofErr w:type="spellStart"/>
       <w:r>
         <w:rPr>
           <w:rFonts w:eastAsia="Times New Roman"/>
@@ -1043,7 +1052,6 @@
         </w:rPr>
         <w:t>hr</w:t>
       </w:r>
-      <w:proofErr w:type="spellEnd"/>
     </w:p>
     <w:p>
       <w:pPr>
@@ -1068,7 +1076,21 @@
           <w:spacing w:val="-3"/>
         </w:rPr>
         <w:tab/>
-        <w:t xml:space="preserve">= Operating hours; </w:t>
+        <w:t>= Operating hours</w:t>
+      </w:r>
+      <w:r>
+        <w:rPr>
+          <w:rFonts w:eastAsia="Times New Roman"/>
+          <w:spacing w:val="-3"/>
+        </w:rPr>
+        <w:t>:</w:t>
+      </w:r>
+      <w:r>
+        <w:rPr>
+          <w:rFonts w:eastAsia="Times New Roman"/>
+          <w:spacing w:val="-3"/>
+        </w:rPr>
+        <w:t xml:space="preserve"> </w:t>
       </w:r>
       <w:r>
         <w:rPr>
@@ -1082,15 +1104,7 @@
           <w:rFonts w:eastAsia="Times New Roman"/>
           <w:spacing w:val="-3"/>
         </w:rPr>
-        <w:t xml:space="preserve"> </w:t>
-      </w:r>
-      <w:proofErr w:type="spellStart"/>
-      <w:r>
-        <w:rPr>
-          <w:rFonts w:eastAsia="Times New Roman"/>
-          <w:spacing w:val="-3"/>
-        </w:rPr>
-        <w:t>hr</w:t>
+        <w:t xml:space="preserve"> hr</w:t>
       </w:r>
       <w:r>
         <w:rPr>
@@ -1099,29 +1113,12 @@
         </w:rPr>
         <w:t>s</w:t>
       </w:r>
-      <w:proofErr w:type="spellEnd"/>
-      <w:r>
-        <w:rPr>
-          <w:rFonts w:eastAsia="Times New Roman"/>
-          <w:spacing w:val="-3"/>
-        </w:rPr>
-        <w:t>/</w:t>
-      </w:r>
-      <w:proofErr w:type="spellStart"/>
-      <w:r>
-        <w:rPr>
-          <w:rFonts w:eastAsia="Times New Roman"/>
-          <w:spacing w:val="-3"/>
-        </w:rPr>
-        <w:t>yr</w:t>
-      </w:r>
-      <w:proofErr w:type="spellEnd"/>
-      <w:r>
-        <w:rPr>
-          <w:rFonts w:eastAsia="Times New Roman"/>
-          <w:spacing w:val="-3"/>
-        </w:rPr>
-        <w:t xml:space="preserve"> (</w:t>
+      <w:r>
+        <w:rPr>
+          <w:rFonts w:eastAsia="Times New Roman"/>
+          <w:spacing w:val="-3"/>
+        </w:rPr>
+        <w:t>/yr (</w:t>
       </w:r>
       <w:r>
         <w:rPr>
@@ -1196,7 +1193,21 @@
           <w:spacing w:val="-3"/>
         </w:rPr>
         <w:tab/>
-        <w:t xml:space="preserve">= Load factor; </w:t>
+        <w:t>= Load factor</w:t>
+      </w:r>
+      <w:r>
+        <w:rPr>
+          <w:rFonts w:eastAsia="Times New Roman"/>
+          <w:spacing w:val="-3"/>
+        </w:rPr>
+        <w:t>:</w:t>
+      </w:r>
+      <w:r>
+        <w:rPr>
+          <w:rFonts w:eastAsia="Times New Roman"/>
+          <w:spacing w:val="-3"/>
+        </w:rPr>
+        <w:t xml:space="preserve"> </w:t>
       </w:r>
       <w:r>
         <w:rPr>
@@ -1284,7 +1295,14 @@
           <w:rFonts w:eastAsia="Times New Roman"/>
           <w:spacing w:val="-3"/>
         </w:rPr>
-        <w:t xml:space="preserve">; </w:t>
+        <w:t>:</w:t>
+      </w:r>
+      <w:r>
+        <w:rPr>
+          <w:rFonts w:eastAsia="Times New Roman"/>
+          <w:spacing w:val="-3"/>
+        </w:rPr>
+        <w:t xml:space="preserve"> </w:t>
       </w:r>
       <w:r>
         <w:rPr>
@@ -1646,16 +1664,8 @@
         <w:rPr>
           <w:rFonts w:eastAsia="Times New Roman"/>
         </w:rPr>
-        <w:t xml:space="preserve"> MMBtu/</w:t>
-      </w:r>
-      <w:proofErr w:type="spellStart"/>
-      <w:r>
-        <w:rPr>
-          <w:rFonts w:eastAsia="Times New Roman"/>
-        </w:rPr>
-        <w:t>yr</w:t>
-      </w:r>
-      <w:proofErr w:type="spellEnd"/>
+        <w:t xml:space="preserve"> MMBtu/yr</w:t>
+      </w:r>
       <w:r>
         <w:rPr>
           <w:rFonts w:eastAsia="Times New Roman"/>
@@ -2084,14 +2094,7 @@
               <w:rPr>
                 <w:rFonts w:eastAsia="Times New Roman"/>
               </w:rPr>
-              <w:t>${O</w:t>
-            </w:r>
-            <w:proofErr w:type="gramStart"/>
-            <w:r>
-              <w:rPr>
-                <w:rFonts w:eastAsia="Times New Roman"/>
-              </w:rPr>
-              <w:t>2}</w:t>
+              <w:t>${O2}</w:t>
             </w:r>
             <w:r>
               <w:rPr>
@@ -2099,7 +2102,6 @@
               </w:rPr>
               <w:t>%</w:t>
             </w:r>
-            <w:proofErr w:type="gramEnd"/>
           </w:p>
         </w:tc>
         <w:tc>
@@ -2599,14 +2601,6 @@
     </w:p>
     <w:p>
       <w:pPr>
-        <w:tabs>
-          <w:tab w:val="left" w:pos="-1440"/>
-          <w:tab w:val="left" w:pos="-720"/>
-          <w:tab w:val="left" w:pos="0"/>
-          <w:tab w:val="right" w:pos="720"/>
-          <w:tab w:val="decimal" w:pos="1080"/>
-          <w:tab w:val="left" w:pos="1440"/>
-        </w:tabs>
         <w:suppressAutoHyphens/>
         <w:spacing w:line="360" w:lineRule="auto"/>
         <w:jc w:val="both"/>
@@ -2621,13 +2615,6 @@
           <w:spacing w:val="-3"/>
         </w:rPr>
         <w:tab/>
-      </w:r>
-      <w:r>
-        <w:rPr>
-          <w:rFonts w:eastAsia="Times New Roman"/>
-          <w:spacing w:val="-3"/>
-        </w:rPr>
-        <w:tab/>
         <w:t xml:space="preserve">It is recommended that the plant undertake in-house boiler tuning as part of its maintenance.  The </w:t>
       </w:r>
       <w:r>
@@ -2778,7 +2765,6 @@
         </w:rPr>
         <w:t xml:space="preserve">cost is estimated to be </w:t>
       </w:r>
-      <w:commentRangeStart w:id="4"/>
       <w:r>
         <w:rPr>
           <w:rFonts w:eastAsia="Times New Roman"/>
@@ -2793,12 +2779,543 @@
         </w:rPr>
         <w:t>.</w:t>
       </w:r>
-      <w:commentRangeEnd w:id="4"/>
-      <w:r>
-        <w:rPr>
-          <w:rStyle w:val="CommentReference"/>
-        </w:rPr>
-        <w:commentReference w:id="4"/>
+      <w:r>
+        <w:rPr>
+          <w:rFonts w:eastAsia="Times New Roman"/>
+          <w:color w:val="000000"/>
+        </w:rPr>
+        <w:t>&lt;REBATE&gt;</w:t>
+      </w:r>
+    </w:p>
+    <w:p>
+      <w:pPr>
+        <w:pBdr>
+          <w:top w:val="nil"/>
+          <w:left w:val="nil"/>
+          <w:bottom w:val="nil"/>
+          <w:right w:val="nil"/>
+          <w:between w:val="nil"/>
+        </w:pBdr>
+        <w:spacing w:line="360" w:lineRule="auto"/>
+        <w:jc w:val="both"/>
+        <w:rPr>
+          <w:rFonts w:eastAsia="Times New Roman"/>
+          <w:color w:val="000000"/>
+        </w:rPr>
+      </w:pPr>
+      <w:r>
+        <w:rPr>
+          <w:rFonts w:eastAsia="Times New Roman"/>
+          <w:color w:val="000000"/>
+        </w:rPr>
+        <w:tab/>
+      </w:r>
+      <w:r>
+        <w:rPr>
+          <w:rFonts w:eastAsia="Times New Roman"/>
+          <w:color w:val="000000"/>
+        </w:rPr>
+        <w:t>However, there could be energy efficiency rebates available through your utility company, which could potentially reduce the overall capital cost and thereby the payback period. The savings from the rebate is calculated below.</w:t>
+      </w:r>
+    </w:p>
+    <w:p>
+      <w:pPr>
+        <w:pBdr>
+          <w:top w:val="nil"/>
+          <w:left w:val="nil"/>
+          <w:bottom w:val="nil"/>
+          <w:right w:val="nil"/>
+          <w:between w:val="nil"/>
+        </w:pBdr>
+        <w:spacing w:line="360" w:lineRule="auto"/>
+        <w:jc w:val="both"/>
+        <w:rPr>
+          <w:rFonts w:eastAsia="Times New Roman"/>
+          <w:color w:val="000000"/>
+        </w:rPr>
+      </w:pPr>
+      <w:r>
+        <w:rPr>
+          <w:rFonts w:eastAsia="Times New Roman"/>
+          <w:color w:val="000000"/>
+        </w:rPr>
+        <w:tab/>
+      </w:r>
+      <w:r>
+        <w:rPr>
+          <w:rFonts w:eastAsia="Times New Roman"/>
+          <w:color w:val="000000"/>
+        </w:rPr>
+        <w:t>RB</w:t>
+      </w:r>
+      <w:r>
+        <w:rPr>
+          <w:rFonts w:eastAsia="Times New Roman"/>
+          <w:color w:val="000000"/>
+        </w:rPr>
+        <w:tab/>
+      </w:r>
+      <w:r>
+        <w:rPr>
+          <w:rFonts w:eastAsia="Times New Roman"/>
+          <w:color w:val="000000"/>
+        </w:rPr>
+        <w:t xml:space="preserve">= </w:t>
+      </w:r>
+      <w:r>
+        <w:rPr>
+          <w:rFonts w:eastAsia="Times New Roman"/>
+          <w:color w:val="000000"/>
+        </w:rPr>
+        <w:t>${</w:t>
+      </w:r>
+      <w:r>
+        <w:rPr>
+          <w:rFonts w:eastAsia="Times New Roman"/>
+          <w:color w:val="000000"/>
+        </w:rPr>
+        <w:t>N</w:t>
+      </w:r>
+      <w:r>
+        <w:rPr>
+          <w:rFonts w:eastAsia="Times New Roman"/>
+          <w:color w:val="000000"/>
+        </w:rPr>
+        <w:t>RR}</w:t>
+      </w:r>
+      <w:r>
+        <w:rPr>
+          <w:rFonts w:eastAsia="Times New Roman"/>
+          <w:color w:val="000000"/>
+        </w:rPr>
+        <w:sym w:font="Symbol" w:char="F0D7"/>
+      </w:r>
+      <w:r>
+        <w:rPr>
+          <w:rFonts w:eastAsia="Times New Roman"/>
+          <w:color w:val="000000"/>
+        </w:rPr>
+        <w:t>yr/kWh</w:t>
+      </w:r>
+      <w:r>
+        <w:rPr>
+          <w:rFonts w:eastAsia="Times New Roman"/>
+          <w:color w:val="000000"/>
+        </w:rPr>
+        <w:t xml:space="preserve"> </w:t>
+      </w:r>
+      <w:r>
+        <w:t>×</w:t>
+      </w:r>
+      <w:r>
+        <w:rPr>
+          <w:rFonts w:eastAsia="Times New Roman"/>
+          <w:color w:val="000000"/>
+        </w:rPr>
+        <w:t xml:space="preserve"> </w:t>
+      </w:r>
+      <w:r>
+        <w:rPr>
+          <w:rFonts w:eastAsia="Times New Roman"/>
+          <w:color w:val="000000"/>
+        </w:rPr>
+        <w:t>NG</w:t>
+      </w:r>
+      <w:r>
+        <w:rPr>
+          <w:rFonts w:eastAsia="Times New Roman"/>
+          <w:color w:val="000000"/>
+        </w:rPr>
+        <w:t>S</w:t>
+      </w:r>
+    </w:p>
+    <w:p>
+      <w:pPr>
+        <w:pBdr>
+          <w:top w:val="nil"/>
+          <w:left w:val="nil"/>
+          <w:bottom w:val="nil"/>
+          <w:right w:val="nil"/>
+          <w:between w:val="nil"/>
+        </w:pBdr>
+        <w:spacing w:line="360" w:lineRule="auto"/>
+        <w:jc w:val="both"/>
+        <w:rPr>
+          <w:rFonts w:eastAsia="Times New Roman"/>
+          <w:color w:val="000000"/>
+        </w:rPr>
+      </w:pPr>
+      <w:r>
+        <w:rPr>
+          <w:rFonts w:eastAsia="Times New Roman"/>
+          <w:color w:val="000000"/>
+        </w:rPr>
+        <w:tab/>
+      </w:r>
+      <w:r>
+        <w:rPr>
+          <w:rFonts w:eastAsia="Times New Roman"/>
+          <w:color w:val="000000"/>
+        </w:rPr>
+        <w:tab/>
+      </w:r>
+      <w:r>
+        <w:rPr>
+          <w:rFonts w:eastAsia="Times New Roman"/>
+          <w:color w:val="000000"/>
+        </w:rPr>
+        <w:t xml:space="preserve">= </w:t>
+      </w:r>
+      <w:r>
+        <w:rPr>
+          <w:rFonts w:eastAsia="Times New Roman"/>
+          <w:color w:val="000000"/>
+        </w:rPr>
+        <w:t>${</w:t>
+      </w:r>
+      <w:r>
+        <w:rPr>
+          <w:rFonts w:eastAsia="Times New Roman"/>
+          <w:color w:val="000000"/>
+        </w:rPr>
+        <w:t>N</w:t>
+      </w:r>
+      <w:r>
+        <w:rPr>
+          <w:rFonts w:eastAsia="Times New Roman"/>
+          <w:color w:val="000000"/>
+        </w:rPr>
+        <w:t>RR}</w:t>
+      </w:r>
+      <w:r>
+        <w:rPr>
+          <w:rFonts w:eastAsia="Times New Roman"/>
+          <w:color w:val="000000"/>
+        </w:rPr>
+        <w:sym w:font="Symbol" w:char="F0D7"/>
+      </w:r>
+      <w:r>
+        <w:rPr>
+          <w:rFonts w:eastAsia="Times New Roman"/>
+          <w:color w:val="000000"/>
+        </w:rPr>
+        <w:t>yr/kWh</w:t>
+      </w:r>
+      <w:r>
+        <w:rPr>
+          <w:rFonts w:eastAsia="Times New Roman"/>
+          <w:color w:val="000000"/>
+        </w:rPr>
+        <w:t xml:space="preserve"> </w:t>
+      </w:r>
+      <w:r>
+        <w:t>×</w:t>
+      </w:r>
+      <w:r>
+        <w:rPr>
+          <w:rFonts w:eastAsia="Times New Roman"/>
+          <w:color w:val="000000"/>
+        </w:rPr>
+        <w:t xml:space="preserve"> </w:t>
+      </w:r>
+      <w:r>
+        <w:rPr>
+          <w:rFonts w:eastAsia="Times New Roman"/>
+          <w:color w:val="000000"/>
+        </w:rPr>
+        <w:t>${</w:t>
+      </w:r>
+      <w:r>
+        <w:rPr>
+          <w:rFonts w:eastAsia="Times New Roman"/>
+          <w:color w:val="000000"/>
+        </w:rPr>
+        <w:t>NG</w:t>
+      </w:r>
+      <w:r>
+        <w:rPr>
+          <w:rFonts w:eastAsia="Times New Roman"/>
+          <w:color w:val="000000"/>
+        </w:rPr>
+        <w:t>S}</w:t>
+      </w:r>
+      <w:r>
+        <w:t xml:space="preserve"> </w:t>
+      </w:r>
+      <w:r>
+        <w:rPr>
+          <w:rFonts w:eastAsia="Times New Roman"/>
+          <w:color w:val="000000"/>
+        </w:rPr>
+        <w:t>kWh/yr</w:t>
+      </w:r>
+    </w:p>
+    <w:p>
+      <w:pPr>
+        <w:pBdr>
+          <w:top w:val="nil"/>
+          <w:left w:val="nil"/>
+          <w:bottom w:val="nil"/>
+          <w:right w:val="nil"/>
+          <w:between w:val="nil"/>
+        </w:pBdr>
+        <w:spacing w:line="360" w:lineRule="auto"/>
+        <w:jc w:val="both"/>
+        <w:rPr>
+          <w:rFonts w:eastAsia="Times New Roman"/>
+          <w:color w:val="000000"/>
+        </w:rPr>
+      </w:pPr>
+      <w:r>
+        <w:rPr>
+          <w:rFonts w:eastAsia="Times New Roman"/>
+          <w:color w:val="000000"/>
+        </w:rPr>
+        <w:tab/>
+      </w:r>
+      <w:r>
+        <w:rPr>
+          <w:rFonts w:eastAsia="Times New Roman"/>
+          <w:color w:val="000000"/>
+        </w:rPr>
+        <w:tab/>
+      </w:r>
+      <w:r>
+        <w:rPr>
+          <w:rFonts w:eastAsia="Times New Roman"/>
+          <w:color w:val="000000"/>
+        </w:rPr>
+        <w:t xml:space="preserve">= </w:t>
+      </w:r>
+      <w:r>
+        <w:t>${RB}</w:t>
+      </w:r>
+    </w:p>
+    <w:p>
+      <w:pPr>
+        <w:spacing w:line="360" w:lineRule="auto"/>
+        <w:jc w:val="both"/>
+        <w:rPr>
+          <w:bCs/>
+        </w:rPr>
+      </w:pPr>
+      <w:r>
+        <w:rPr>
+          <w:bCs/>
+        </w:rPr>
+        <w:tab/>
+      </w:r>
+      <w:r>
+        <w:rPr>
+          <w:bCs/>
+        </w:rPr>
+        <w:t>The incentives are capped at 50% of the project cost</w:t>
+      </w:r>
+      <w:r>
+        <w:rPr>
+          <w:bCs/>
+        </w:rPr>
+        <w:t xml:space="preserve">, which </w:t>
+      </w:r>
+      <w:r>
+        <w:rPr>
+          <w:bCs/>
+        </w:rPr>
+        <w:t>makes the modified rebate savings</w:t>
+      </w:r>
+      <w:r>
+        <w:rPr>
+          <w:bCs/>
+        </w:rPr>
+        <w:t>,</w:t>
+      </w:r>
+      <w:r>
+        <w:rPr>
+          <w:bCs/>
+        </w:rPr>
+        <w:t xml:space="preserve"> MRB</w:t>
+      </w:r>
+      <w:r>
+        <w:rPr>
+          <w:bCs/>
+        </w:rPr>
+        <w:t>,</w:t>
+      </w:r>
+      <w:r>
+        <w:rPr>
+          <w:bCs/>
+        </w:rPr>
+        <w:t xml:space="preserve"> equal to </w:t>
+      </w:r>
+      <w:r>
+        <w:t>$</w:t>
+      </w:r>
+      <w:r>
+        <w:t>{MRB}</w:t>
+      </w:r>
+      <w:r>
+        <w:rPr>
+          <w:bCs/>
+        </w:rPr>
+        <w:t>. Hence, the modified implementation cost</w:t>
+      </w:r>
+      <w:r>
+        <w:rPr>
+          <w:bCs/>
+        </w:rPr>
+        <w:t xml:space="preserve">, </w:t>
+      </w:r>
+      <w:r>
+        <w:rPr>
+          <w:bCs/>
+        </w:rPr>
+        <w:t>MIC</w:t>
+      </w:r>
+      <w:r>
+        <w:rPr>
+          <w:bCs/>
+        </w:rPr>
+        <w:t>,</w:t>
+      </w:r>
+      <w:r>
+        <w:rPr>
+          <w:bCs/>
+        </w:rPr>
+        <w:t xml:space="preserve"> is estimated as follows:</w:t>
+      </w:r>
+    </w:p>
+    <w:p>
+      <w:pPr>
+        <w:spacing w:line="360" w:lineRule="auto"/>
+        <w:jc w:val="both"/>
+        <w:rPr>
+          <w:bCs/>
+        </w:rPr>
+      </w:pPr>
+      <w:r>
+        <w:rPr>
+          <w:bCs/>
+        </w:rPr>
+        <w:tab/>
+      </w:r>
+      <w:r>
+        <w:rPr>
+          <w:bCs/>
+        </w:rPr>
+        <w:t>MIC</w:t>
+      </w:r>
+      <w:r>
+        <w:rPr>
+          <w:bCs/>
+        </w:rPr>
+        <w:tab/>
+        <w:t xml:space="preserve">= IC </w:t>
+      </w:r>
+      <w:r>
+        <w:rPr>
+          <w:bCs/>
+        </w:rPr>
+        <w:t>-</w:t>
+      </w:r>
+      <w:r>
+        <w:rPr>
+          <w:bCs/>
+        </w:rPr>
+        <w:t xml:space="preserve"> MRB</w:t>
+      </w:r>
+    </w:p>
+    <w:p>
+      <w:pPr>
+        <w:spacing w:line="360" w:lineRule="auto"/>
+        <w:jc w:val="both"/>
+        <w:rPr>
+          <w:bCs/>
+        </w:rPr>
+      </w:pPr>
+      <w:r>
+        <w:rPr>
+          <w:bCs/>
+        </w:rPr>
+        <w:tab/>
+      </w:r>
+      <w:r>
+        <w:rPr>
+          <w:bCs/>
+        </w:rPr>
+        <w:tab/>
+      </w:r>
+      <w:r>
+        <w:rPr>
+          <w:bCs/>
+        </w:rPr>
+        <w:t xml:space="preserve">= </w:t>
+      </w:r>
+      <w:r>
+        <w:t>$</w:t>
+      </w:r>
+      <w:r>
+        <w:t>{IC}</w:t>
+      </w:r>
+      <w:r>
+        <w:rPr>
+          <w:bCs/>
+        </w:rPr>
+        <w:t xml:space="preserve"> - </w:t>
+      </w:r>
+      <w:r>
+        <w:t>$</w:t>
+      </w:r>
+      <w:r>
+        <w:t>{MRB}</w:t>
+      </w:r>
+    </w:p>
+    <w:p>
+      <w:pPr>
+        <w:spacing w:line="360" w:lineRule="auto"/>
+        <w:jc w:val="both"/>
+        <w:rPr>
+          <w:bCs/>
+        </w:rPr>
+      </w:pPr>
+      <w:r>
+        <w:rPr>
+          <w:bCs/>
+        </w:rPr>
+        <w:tab/>
+      </w:r>
+      <w:r>
+        <w:rPr>
+          <w:bCs/>
+        </w:rPr>
+        <w:tab/>
+      </w:r>
+      <w:r>
+        <w:rPr>
+          <w:bCs/>
+        </w:rPr>
+        <w:t xml:space="preserve">= </w:t>
+      </w:r>
+      <w:r>
+        <w:t>$</w:t>
+      </w:r>
+      <w:r>
+        <w:t>{MIC}</w:t>
+      </w:r>
+    </w:p>
+    <w:p>
+      <w:pPr>
+        <w:spacing w:line="360" w:lineRule="auto"/>
+        <w:jc w:val="both"/>
+        <w:rPr>
+          <w:bCs/>
+        </w:rPr>
+      </w:pPr>
+      <w:r>
+        <w:rPr>
+          <w:bCs/>
+        </w:rPr>
+        <w:tab/>
+        <w:t>The modified implementation cost is ${MIC}.&lt;/REBATE&gt;</w:t>
       </w:r>
     </w:p>
     <w:p>
@@ -2917,7 +3434,25 @@
           <w:bCs/>
           <w:u w:val="single"/>
         </w:rPr>
-        <w:t>{IC}</w:t>
+        <w:t>{</w:t>
+      </w:r>
+      <w:r>
+        <w:rPr>
+          <w:rFonts w:eastAsia="Times New Roman"/>
+          <w:b/>
+          <w:bCs/>
+          <w:u w:val="single"/>
+        </w:rPr>
+        <w:t>M</w:t>
+      </w:r>
+      <w:r>
+        <w:rPr>
+          <w:rFonts w:eastAsia="Times New Roman"/>
+          <w:b/>
+          <w:bCs/>
+          <w:u w:val="single"/>
+        </w:rPr>
+        <w:t>IC}</w:t>
       </w:r>
       <w:r>
         <w:rPr>
@@ -2942,7 +3477,25 @@
           <w:bCs/>
           <w:u w:val="single"/>
         </w:rPr>
-        <w:t>${PB}</w:t>
+        <w:t>${</w:t>
+      </w:r>
+      <w:r>
+        <w:rPr>
+          <w:rFonts w:eastAsia="Times New Roman"/>
+          <w:b/>
+          <w:bCs/>
+          <w:u w:val="single"/>
+        </w:rPr>
+        <w:t>M</w:t>
+      </w:r>
+      <w:r>
+        <w:rPr>
+          <w:rFonts w:eastAsia="Times New Roman"/>
+          <w:b/>
+          <w:bCs/>
+          <w:u w:val="single"/>
+        </w:rPr>
+        <w:t>PB}</w:t>
       </w:r>
       <w:r>
         <w:rPr>
@@ -3036,37 +3589,21 @@
           <w:color w:val="auto"/>
           <w:spacing w:val="-3"/>
         </w:rPr>
-        <w:t xml:space="preserve">application. The client should contact a vendor(s) to conduct a detailed study of the process, </w:t>
-      </w:r>
-      <w:proofErr w:type="gramStart"/>
+        <w:t>application. The client should contact a vendor(s) to conduct a detailed study of the process, in</w:t>
+      </w:r>
       <w:r>
         <w:rPr>
           <w:color w:val="auto"/>
           <w:spacing w:val="-3"/>
         </w:rPr>
-        <w:t>in</w:t>
+        <w:t xml:space="preserve"> </w:t>
       </w:r>
       <w:r>
         <w:rPr>
           <w:color w:val="auto"/>
           <w:spacing w:val="-3"/>
         </w:rPr>
-        <w:t xml:space="preserve"> </w:t>
-      </w:r>
-      <w:r>
-        <w:rPr>
-          <w:color w:val="auto"/>
-          <w:spacing w:val="-3"/>
-        </w:rPr>
-        <w:t>order to</w:t>
-      </w:r>
-      <w:proofErr w:type="gramEnd"/>
-      <w:r>
-        <w:rPr>
-          <w:color w:val="auto"/>
-          <w:spacing w:val="-3"/>
-        </w:rPr>
-        <w:t xml:space="preserve"> determine the best product for the recommended application.</w:t>
+        <w:t>order to determine the best product for the recommended application.</w:t>
       </w:r>
     </w:p>
     <w:p>
@@ -3082,7 +3619,7 @@
           <w:color w:val="auto"/>
         </w:rPr>
       </w:pPr>
-      <w:hyperlink r:id="rId12" w:history="1">
+      <w:hyperlink r:id="rId8" w:history="1">
         <w:r>
           <w:rPr>
             <w:rStyle w:val="Hyperlink"/>
@@ -3114,7 +3651,7 @@
           <w:b/>
         </w:rPr>
       </w:pPr>
-      <w:hyperlink r:id="rId13" w:history="1">
+      <w:hyperlink r:id="rId9" w:history="1">
         <w:r>
           <w:rPr>
             <w:rStyle w:val="Hyperlink"/>
@@ -3238,7 +3775,16 @@
           <w:color w:val="000000"/>
           <w:spacing w:val="-3"/>
         </w:rPr>
-        <w:t>, and excess air in the exhaust gases are 2.2%, 10.5%, and 10% respectively for natural gas-fired boilers. The air-fuel ratio should be adjusted to the recommended optimum values if possible; however, a boiler with a wide operating range may require a control system to constantly adjust the air</w:t>
+        <w:t xml:space="preserve">, and excess air in the exhaust gases are 2.2%, 10.5%, and 10% respectively for natural gas-fired boilers. The air-fuel ratio should be adjusted to the recommended optimum values if possible; however, a </w:t>
+      </w:r>
+      <w:r>
+        <w:rPr>
+          <w:rFonts w:eastAsia="Times New Roman"/>
+          <w:color w:val="000000"/>
+          <w:spacing w:val="-3"/>
+        </w:rPr>
+        <w:lastRenderedPageBreak/>
+        <w:t>boiler with a wide operating range may require a control system to constantly adjust the air</w:t>
       </w:r>
       <w:r>
         <w:rPr>
@@ -3796,16 +4342,7 @@
           <w:spacing w:val="-3"/>
         </w:rPr>
         <w:tab/>
-        <w:t xml:space="preserve">The stack gas temperature should be recorded immediately after boiler servicing (including tube cleaning), and this value should be used as the optimum reading. Stack gas temperature readings should be taken on a regular basis and compared with the established optimum reading at the same firing rate. A major variation in the stack gas temperature indicates a drop in efficiency and </w:t>
-      </w:r>
-      <w:r>
-        <w:rPr>
-          <w:rFonts w:eastAsia="Times New Roman"/>
-          <w:color w:val="000000"/>
-          <w:spacing w:val="-3"/>
-        </w:rPr>
-        <w:lastRenderedPageBreak/>
-        <w:t>the need for either air</w:t>
+        <w:t>The stack gas temperature should be recorded immediately after boiler servicing (including tube cleaning), and this value should be used as the optimum reading. Stack gas temperature readings should be taken on a regular basis and compared with the established optimum reading at the same firing rate. A major variation in the stack gas temperature indicates a drop in efficiency and the need for either air</w:t>
       </w:r>
       <w:r>
         <w:rPr>
@@ -4009,47 +4546,6 @@
     </w:sectPr>
   </w:body>
 </w:document>
-</file>
-
-<file path=word/comments.xml><?xml version="1.0" encoding="utf-8"?>
-<w:comments xmlns:wpc="http://schemas.microsoft.com/office/word/2010/wordprocessingCanvas" xmlns:cx="http://schemas.microsoft.com/office/drawing/2014/chartex" xmlns:cx1="http://schemas.microsoft.com/office/drawing/2015/9/8/chartex" xmlns:cx2="http://schemas.microsoft.com/office/drawing/2015/10/21/chartex" xmlns:cx3="http://schemas.microsoft.com/office/drawing/2016/5/9/chartex" xmlns:cx4="http://schemas.microsoft.com/office/drawing/2016/5/10/chartex" xmlns:cx5="http://schemas.microsoft.com/office/drawing/2016/5/11/chartex" xmlns:cx6="http://schemas.microsoft.com/office/drawing/2016/5/12/chartex" xmlns:cx7="http://schemas.microsoft.com/office/drawing/2016/5/13/chartex" xmlns:cx8="http://schemas.microsoft.com/office/drawing/2016/5/14/chartex" xmlns:mc="http://schemas.openxmlformats.org/markup-compatibility/2006" xmlns:aink="http://schemas.microsoft.com/office/drawing/2016/ink" xmlns:am3d="http://schemas.microsoft.com/office/drawing/2017/model3d" xmlns:o="urn:schemas-microsoft-com:office:office" xmlns:oel="http://schemas.microsoft.com/office/2019/extlst" xmlns:r="http://schemas.openxmlformats.org/officeDocument/2006/relationships" xmlns:m="http://schemas.openxmlformats.org/officeDocument/2006/math" xmlns:v="urn:schemas-microsoft-com:vml" xmlns:wp14="http://schemas.microsoft.com/office/word/2010/wordprocessingDrawing" xmlns:wp="http://schemas.openxmlformats.org/drawingml/2006/wordprocessingDrawing" xmlns:w10="urn:schemas-microsoft-com:office:word" xmlns:w="http://schemas.openxmlformats.org/wordprocessingml/2006/main" xmlns:w14="http://schemas.microsoft.com/office/word/2010/wordml" xmlns:w15="http://schemas.microsoft.com/office/word/2012/wordml" xmlns:w16cex="http://schemas.microsoft.com/office/word/2018/wordml/cex" xmlns:w16cid="http://schemas.microsoft.com/office/word/2016/wordml/cid" xmlns:w16="http://schemas.microsoft.com/office/word/2018/wordml" xmlns:w16sdtdh="http://schemas.microsoft.com/office/word/2020/wordml/sdtdatahash" xmlns:w16se="http://schemas.microsoft.com/office/word/2015/wordml/symex" xmlns:wpg="http://schemas.microsoft.com/office/word/2010/wordprocessingGroup" xmlns:wpi="http://schemas.microsoft.com/office/word/2010/wordprocessingInk" xmlns:wne="http://schemas.microsoft.com/office/word/2006/wordml" xmlns:wps="http://schemas.microsoft.com/office/word/2010/wordprocessingShape" mc:Ignorable="w14 w15 w16se w16cid w16 w16cex w16sdtdh wp14">
-  <w:comment w:id="4" w:author="Guanyang Xue" w:date="2024-01-17T11:43:00Z" w:initials="GX">
-    <w:p>
-      <w:r>
-        <w:rPr>
-          <w:rStyle w:val="CommentReference"/>
-        </w:rPr>
-        <w:annotationRef/>
-      </w:r>
-      <w:r>
-        <w:rPr>
-          <w:color w:val="000000"/>
-          <w:sz w:val="20"/>
-          <w:szCs w:val="20"/>
-        </w:rPr>
-        <w:t>IC = PARTS + LABOR</w:t>
-      </w:r>
-    </w:p>
-  </w:comment>
-</w:comments>
-</file>
-
-<file path=word/commentsExtended.xml><?xml version="1.0" encoding="utf-8"?>
-<w15:commentsEx xmlns:wpc="http://schemas.microsoft.com/office/word/2010/wordprocessingCanvas" xmlns:cx="http://schemas.microsoft.com/office/drawing/2014/chartex" xmlns:cx1="http://schemas.microsoft.com/office/drawing/2015/9/8/chartex" xmlns:cx2="http://schemas.microsoft.com/office/drawing/2015/10/21/chartex" xmlns:cx3="http://schemas.microsoft.com/office/drawing/2016/5/9/chartex" xmlns:cx4="http://schemas.microsoft.com/office/drawing/2016/5/10/chartex" xmlns:cx5="http://schemas.microsoft.com/office/drawing/2016/5/11/chartex" xmlns:cx6="http://schemas.microsoft.com/office/drawing/2016/5/12/chartex" xmlns:cx7="http://schemas.microsoft.com/office/drawing/2016/5/13/chartex" xmlns:cx8="http://schemas.microsoft.com/office/drawing/2016/5/14/chartex" xmlns:mc="http://schemas.openxmlformats.org/markup-compatibility/2006" xmlns:aink="http://schemas.microsoft.com/office/drawing/2016/ink" xmlns:am3d="http://schemas.microsoft.com/office/drawing/2017/model3d" xmlns:o="urn:schemas-microsoft-com:office:office" xmlns:oel="http://schemas.microsoft.com/office/2019/extlst" xmlns:r="http://schemas.openxmlformats.org/officeDocument/2006/relationships" xmlns:m="http://schemas.openxmlformats.org/officeDocument/2006/math" xmlns:v="urn:schemas-microsoft-com:vml" xmlns:wp14="http://schemas.microsoft.com/office/word/2010/wordprocessingDrawing" xmlns:wp="http://schemas.openxmlformats.org/drawingml/2006/wordprocessingDrawing" xmlns:w10="urn:schemas-microsoft-com:office:word" xmlns:w="http://schemas.openxmlformats.org/wordprocessingml/2006/main" xmlns:w14="http://schemas.microsoft.com/office/word/2010/wordml" xmlns:w15="http://schemas.microsoft.com/office/word/2012/wordml" xmlns:w16cex="http://schemas.microsoft.com/office/word/2018/wordml/cex" xmlns:w16cid="http://schemas.microsoft.com/office/word/2016/wordml/cid" xmlns:w16="http://schemas.microsoft.com/office/word/2018/wordml" xmlns:w16sdtdh="http://schemas.microsoft.com/office/word/2020/wordml/sdtdatahash" xmlns:w16se="http://schemas.microsoft.com/office/word/2015/wordml/symex" xmlns:wpg="http://schemas.microsoft.com/office/word/2010/wordprocessingGroup" xmlns:wpi="http://schemas.microsoft.com/office/word/2010/wordprocessingInk" xmlns:wne="http://schemas.microsoft.com/office/word/2006/wordml" xmlns:wps="http://schemas.microsoft.com/office/word/2010/wordprocessingShape" mc:Ignorable="w14 w15 w16se w16cid w16 w16cex w16sdtdh wp14">
-  <w15:commentEx w15:paraId="6C25157B" w15:done="0"/>
-</w15:commentsEx>
-</file>
-
-<file path=word/commentsExtensible.xml><?xml version="1.0" encoding="utf-8"?>
-<w16cex:commentsExtensible xmlns:wpc="http://schemas.microsoft.com/office/word/2010/wordprocessingCanvas" xmlns:cx="http://schemas.microsoft.com/office/drawing/2014/chartex" xmlns:cx1="http://schemas.microsoft.com/office/drawing/2015/9/8/chartex" xmlns:cx2="http://schemas.microsoft.com/office/drawing/2015/10/21/chartex" xmlns:cx3="http://schemas.microsoft.com/office/drawing/2016/5/9/chartex" xmlns:cx4="http://schemas.microsoft.com/office/drawing/2016/5/10/chartex" xmlns:cx5="http://schemas.microsoft.com/office/drawing/2016/5/11/chartex" xmlns:cx6="http://schemas.microsoft.com/office/drawing/2016/5/12/chartex" xmlns:cx7="http://schemas.microsoft.com/office/drawing/2016/5/13/chartex" xmlns:cx8="http://schemas.microsoft.com/office/drawing/2016/5/14/chartex" xmlns:cr="http://schemas.microsoft.com/office/comments/2020/reactions" xmlns:mc="http://schemas.openxmlformats.org/markup-compatibility/2006" xmlns:aink="http://schemas.microsoft.com/office/drawing/2016/ink" xmlns:am3d="http://schemas.microsoft.com/office/drawing/2017/model3d" xmlns:o="urn:schemas-microsoft-com:office:office" xmlns:oel="http://schemas.microsoft.com/office/2019/extlst" xmlns:r="http://schemas.openxmlformats.org/officeDocument/2006/relationships" xmlns:m="http://schemas.openxmlformats.org/officeDocument/2006/math" xmlns:v="urn:schemas-microsoft-com:vml" xmlns:wp14="http://schemas.microsoft.com/office/word/2010/wordprocessingDrawing" xmlns:wp="http://schemas.openxmlformats.org/drawingml/2006/wordprocessingDrawing" xmlns:w10="urn:schemas-microsoft-com:office:word" xmlns:w="http://schemas.openxmlformats.org/wordprocessingml/2006/main" xmlns:w14="http://schemas.microsoft.com/office/word/2010/wordml" xmlns:w15="http://schemas.microsoft.com/office/word/2012/wordml" xmlns:w16cex="http://schemas.microsoft.com/office/word/2018/wordml/cex" xmlns:w16cid="http://schemas.microsoft.com/office/word/2016/wordml/cid" xmlns:w16="http://schemas.microsoft.com/office/word/2018/wordml" xmlns:w16sdtdh="http://schemas.microsoft.com/office/word/2020/wordml/sdtdatahash" xmlns:w16se="http://schemas.microsoft.com/office/word/2015/wordml/symex" xmlns:wpg="http://schemas.microsoft.com/office/word/2010/wordprocessingGroup" xmlns:wpi="http://schemas.microsoft.com/office/word/2010/wordprocessingInk" xmlns:wne="http://schemas.microsoft.com/office/word/2006/wordml" xmlns:wps="http://schemas.microsoft.com/office/word/2010/wordprocessingShape" mc:Ignorable="w14 w15 w16se w16cid w16 w16cex w16sdtdh cr wp14">
-  <w16cex:commentExtensible w16cex:durableId="2C6B8A46" w16cex:dateUtc="2024-01-17T16:43:00Z"/>
-</w16cex:commentsExtensible>
-</file>
-
-<file path=word/commentsIds.xml><?xml version="1.0" encoding="utf-8"?>
-<w16cid:commentsIds xmlns:wpc="http://schemas.microsoft.com/office/word/2010/wordprocessingCanvas" xmlns:cx="http://schemas.microsoft.com/office/drawing/2014/chartex" xmlns:cx1="http://schemas.microsoft.com/office/drawing/2015/9/8/chartex" xmlns:cx2="http://schemas.microsoft.com/office/drawing/2015/10/21/chartex" xmlns:cx3="http://schemas.microsoft.com/office/drawing/2016/5/9/chartex" xmlns:cx4="http://schemas.microsoft.com/office/drawing/2016/5/10/chartex" xmlns:cx5="http://schemas.microsoft.com/office/drawing/2016/5/11/chartex" xmlns:cx6="http://schemas.microsoft.com/office/drawing/2016/5/12/chartex" xmlns:cx7="http://schemas.microsoft.com/office/drawing/2016/5/13/chartex" xmlns:cx8="http://schemas.microsoft.com/office/drawing/2016/5/14/chartex" xmlns:mc="http://schemas.openxmlformats.org/markup-compatibility/2006" xmlns:aink="http://schemas.microsoft.com/office/drawing/2016/ink" xmlns:am3d="http://schemas.microsoft.com/office/drawing/2017/model3d" xmlns:o="urn:schemas-microsoft-com:office:office" xmlns:oel="http://schemas.microsoft.com/office/2019/extlst" xmlns:r="http://schemas.openxmlformats.org/officeDocument/2006/relationships" xmlns:m="http://schemas.openxmlformats.org/officeDocument/2006/math" xmlns:v="urn:schemas-microsoft-com:vml" xmlns:wp14="http://schemas.microsoft.com/office/word/2010/wordprocessingDrawing" xmlns:wp="http://schemas.openxmlformats.org/drawingml/2006/wordprocessingDrawing" xmlns:w10="urn:schemas-microsoft-com:office:word" xmlns:w="http://schemas.openxmlformats.org/wordprocessingml/2006/main" xmlns:w14="http://schemas.microsoft.com/office/word/2010/wordml" xmlns:w15="http://schemas.microsoft.com/office/word/2012/wordml" xmlns:w16cex="http://schemas.microsoft.com/office/word/2018/wordml/cex" xmlns:w16cid="http://schemas.microsoft.com/office/word/2016/wordml/cid" xmlns:w16="http://schemas.microsoft.com/office/word/2018/wordml" xmlns:w16sdtdh="http://schemas.microsoft.com/office/word/2020/wordml/sdtdatahash" xmlns:w16se="http://schemas.microsoft.com/office/word/2015/wordml/symex" xmlns:wpg="http://schemas.microsoft.com/office/word/2010/wordprocessingGroup" xmlns:wpi="http://schemas.microsoft.com/office/word/2010/wordprocessingInk" xmlns:wne="http://schemas.microsoft.com/office/word/2006/wordml" xmlns:wps="http://schemas.microsoft.com/office/word/2010/wordprocessingShape" mc:Ignorable="w14 w15 w16se w16cid w16 w16cex w16sdtdh wp14">
-  <w16cid:commentId w16cid:paraId="6C25157B" w16cid:durableId="2C6B8A46"/>
-</w16cid:commentsIds>
 </file>
 
 <file path=word/endnotes.xml><?xml version="1.0" encoding="utf-8"?>
@@ -4534,14 +5030,6 @@
     <w:abstractNumId w:val="1"/>
   </w:num>
 </w:numbering>
-</file>
-
-<file path=word/people.xml><?xml version="1.0" encoding="utf-8"?>
-<w15:people xmlns:wpc="http://schemas.microsoft.com/office/word/2010/wordprocessingCanvas" xmlns:cx="http://schemas.microsoft.com/office/drawing/2014/chartex" xmlns:cx1="http://schemas.microsoft.com/office/drawing/2015/9/8/chartex" xmlns:cx2="http://schemas.microsoft.com/office/drawing/2015/10/21/chartex" xmlns:cx3="http://schemas.microsoft.com/office/drawing/2016/5/9/chartex" xmlns:cx4="http://schemas.microsoft.com/office/drawing/2016/5/10/chartex" xmlns:cx5="http://schemas.microsoft.com/office/drawing/2016/5/11/chartex" xmlns:cx6="http://schemas.microsoft.com/office/drawing/2016/5/12/chartex" xmlns:cx7="http://schemas.microsoft.com/office/drawing/2016/5/13/chartex" xmlns:cx8="http://schemas.microsoft.com/office/drawing/2016/5/14/chartex" xmlns:mc="http://schemas.openxmlformats.org/markup-compatibility/2006" xmlns:aink="http://schemas.microsoft.com/office/drawing/2016/ink" xmlns:am3d="http://schemas.microsoft.com/office/drawing/2017/model3d" xmlns:o="urn:schemas-microsoft-com:office:office" xmlns:oel="http://schemas.microsoft.com/office/2019/extlst" xmlns:r="http://schemas.openxmlformats.org/officeDocument/2006/relationships" xmlns:m="http://schemas.openxmlformats.org/officeDocument/2006/math" xmlns:v="urn:schemas-microsoft-com:vml" xmlns:wp14="http://schemas.microsoft.com/office/word/2010/wordprocessingDrawing" xmlns:wp="http://schemas.openxmlformats.org/drawingml/2006/wordprocessingDrawing" xmlns:w10="urn:schemas-microsoft-com:office:word" xmlns:w="http://schemas.openxmlformats.org/wordprocessingml/2006/main" xmlns:w14="http://schemas.microsoft.com/office/word/2010/wordml" xmlns:w15="http://schemas.microsoft.com/office/word/2012/wordml" xmlns:w16cex="http://schemas.microsoft.com/office/word/2018/wordml/cex" xmlns:w16cid="http://schemas.microsoft.com/office/word/2016/wordml/cid" xmlns:w16="http://schemas.microsoft.com/office/word/2018/wordml" xmlns:w16sdtdh="http://schemas.microsoft.com/office/word/2020/wordml/sdtdatahash" xmlns:w16se="http://schemas.microsoft.com/office/word/2015/wordml/symex" xmlns:wpg="http://schemas.microsoft.com/office/word/2010/wordprocessingGroup" xmlns:wpi="http://schemas.microsoft.com/office/word/2010/wordprocessingInk" xmlns:wne="http://schemas.microsoft.com/office/word/2006/wordml" xmlns:wps="http://schemas.microsoft.com/office/word/2010/wordprocessingShape" mc:Ignorable="w14 w15 w16se w16cid w16 w16cex w16sdtdh wp14">
-  <w15:person w15:author="Guanyang Xue">
-    <w15:presenceInfo w15:providerId="AD" w15:userId="S::gux215@lehigh.edu::3ee7f090-6143-4706-9641-bef37d3fcacb"/>
-  </w15:person>
-</w15:people>
 </file>
 
 <file path=word/styles.xml><?xml version="1.0" encoding="utf-8"?>

</xml_diff>

<commit_message>
Boiler templates operating hours update
</commit_message>
<xml_diff>
--- a/Boiler/Install Air-Fuel Ratio Controller/template.docx
+++ b/Boiler/Install Air-Fuel Ratio Controller/template.docx
@@ -626,8 +626,17 @@
           <w:rFonts w:eastAsia="Times New Roman"/>
           <w:spacing w:val="-3"/>
         </w:rPr>
-        <w:t>MMBtu/hr</w:t>
-      </w:r>
+        <w:t>MMBtu/</w:t>
+      </w:r>
+      <w:proofErr w:type="spellStart"/>
+      <w:r>
+        <w:rPr>
+          <w:rFonts w:eastAsia="Times New Roman"/>
+          <w:spacing w:val="-3"/>
+        </w:rPr>
+        <w:t>hr</w:t>
+      </w:r>
+      <w:proofErr w:type="spellEnd"/>
       <w:r>
         <w:rPr>
           <w:rFonts w:eastAsia="Times New Roman"/>
@@ -1045,6 +1054,7 @@
         </w:rPr>
         <w:t>MMBtu/</w:t>
       </w:r>
+      <w:proofErr w:type="spellStart"/>
       <w:r>
         <w:rPr>
           <w:rFonts w:eastAsia="Times New Roman"/>
@@ -1052,11 +1062,13 @@
         </w:rPr>
         <w:t>hr</w:t>
       </w:r>
+      <w:proofErr w:type="spellEnd"/>
     </w:p>
     <w:p>
       <w:pPr>
         <w:suppressAutoHyphens/>
         <w:spacing w:line="360" w:lineRule="auto"/>
+        <w:ind w:left="720" w:hanging="720"/>
         <w:rPr>
           <w:rFonts w:eastAsia="Times New Roman"/>
           <w:spacing w:val="-3"/>
@@ -1104,7 +1116,15 @@
           <w:rFonts w:eastAsia="Times New Roman"/>
           <w:spacing w:val="-3"/>
         </w:rPr>
-        <w:t xml:space="preserve"> hr</w:t>
+        <w:t xml:space="preserve"> </w:t>
+      </w:r>
+      <w:proofErr w:type="spellStart"/>
+      <w:r>
+        <w:rPr>
+          <w:rFonts w:eastAsia="Times New Roman"/>
+          <w:spacing w:val="-3"/>
+        </w:rPr>
+        <w:t>hr</w:t>
       </w:r>
       <w:r>
         <w:rPr>
@@ -1113,12 +1133,29 @@
         </w:rPr>
         <w:t>s</w:t>
       </w:r>
-      <w:r>
-        <w:rPr>
-          <w:rFonts w:eastAsia="Times New Roman"/>
-          <w:spacing w:val="-3"/>
-        </w:rPr>
-        <w:t>/yr (</w:t>
+      <w:proofErr w:type="spellEnd"/>
+      <w:r>
+        <w:rPr>
+          <w:rFonts w:eastAsia="Times New Roman"/>
+          <w:spacing w:val="-3"/>
+        </w:rPr>
+        <w:t>/</w:t>
+      </w:r>
+      <w:proofErr w:type="spellStart"/>
+      <w:r>
+        <w:rPr>
+          <w:rFonts w:eastAsia="Times New Roman"/>
+          <w:spacing w:val="-3"/>
+        </w:rPr>
+        <w:t>yr</w:t>
+      </w:r>
+      <w:proofErr w:type="spellEnd"/>
+      <w:r>
+        <w:rPr>
+          <w:rFonts w:eastAsia="Times New Roman"/>
+          <w:spacing w:val="-3"/>
+        </w:rPr>
+        <w:t xml:space="preserve"> (</w:t>
       </w:r>
       <w:r>
         <w:rPr>
@@ -1134,12 +1171,35 @@
         </w:rPr>
         <w:t xml:space="preserve"> </w:t>
       </w:r>
-      <w:r>
-        <w:rPr>
-          <w:rFonts w:eastAsia="Times New Roman"/>
-          <w:spacing w:val="-3"/>
-        </w:rPr>
-        <w:t xml:space="preserve">hours per day, </w:t>
+      <w:proofErr w:type="spellStart"/>
+      <w:r>
+        <w:rPr>
+          <w:rFonts w:eastAsia="Times New Roman"/>
+          <w:spacing w:val="-3"/>
+        </w:rPr>
+        <w:t>h</w:t>
+      </w:r>
+      <w:r>
+        <w:rPr>
+          <w:rFonts w:eastAsia="Times New Roman"/>
+          <w:spacing w:val="-3"/>
+        </w:rPr>
+        <w:t>r</w:t>
+      </w:r>
+      <w:r>
+        <w:rPr>
+          <w:rFonts w:eastAsia="Times New Roman"/>
+          <w:spacing w:val="-3"/>
+        </w:rPr>
+        <w:t>s</w:t>
+      </w:r>
+      <w:proofErr w:type="spellEnd"/>
+      <w:r>
+        <w:rPr>
+          <w:rFonts w:eastAsia="Times New Roman"/>
+          <w:spacing w:val="-3"/>
+        </w:rPr>
+        <w:t xml:space="preserve"> per day, </w:t>
       </w:r>
       <w:r>
         <w:rPr>
@@ -1153,7 +1213,14 @@
           <w:rFonts w:eastAsia="Times New Roman"/>
           <w:spacing w:val="-3"/>
         </w:rPr>
-        <w:t xml:space="preserve"> days per week, </w:t>
+        <w:t xml:space="preserve"> days per week,</w:t>
+      </w:r>
+      <w:r>
+        <w:rPr>
+          <w:rFonts w:eastAsia="Times New Roman"/>
+          <w:spacing w:val="-3"/>
+        </w:rPr>
+        <w:t xml:space="preserve"> </w:t>
       </w:r>
       <w:r>
         <w:rPr>
@@ -1167,7 +1234,39 @@
           <w:rFonts w:eastAsia="Times New Roman"/>
           <w:spacing w:val="-3"/>
         </w:rPr>
-        <w:t xml:space="preserve"> weeks per year)</w:t>
+        <w:t xml:space="preserve"> </w:t>
+      </w:r>
+      <w:proofErr w:type="spellStart"/>
+      <w:r>
+        <w:rPr>
+          <w:rFonts w:eastAsia="Times New Roman"/>
+          <w:spacing w:val="-3"/>
+        </w:rPr>
+        <w:t>wks</w:t>
+      </w:r>
+      <w:proofErr w:type="spellEnd"/>
+      <w:r>
+        <w:rPr>
+          <w:rFonts w:eastAsia="Times New Roman"/>
+          <w:spacing w:val="-3"/>
+        </w:rPr>
+        <w:t xml:space="preserve"> per </w:t>
+      </w:r>
+      <w:proofErr w:type="spellStart"/>
+      <w:r>
+        <w:rPr>
+          <w:rFonts w:eastAsia="Times New Roman"/>
+          <w:spacing w:val="-3"/>
+        </w:rPr>
+        <w:t>yr</w:t>
+      </w:r>
+      <w:proofErr w:type="spellEnd"/>
+      <w:r>
+        <w:rPr>
+          <w:rFonts w:eastAsia="Times New Roman"/>
+          <w:spacing w:val="-3"/>
+        </w:rPr>
+        <w:t>)</w:t>
       </w:r>
     </w:p>
     <w:p>
@@ -1664,8 +1763,16 @@
         <w:rPr>
           <w:rFonts w:eastAsia="Times New Roman"/>
         </w:rPr>
-        <w:t xml:space="preserve"> MMBtu/yr</w:t>
-      </w:r>
+        <w:t xml:space="preserve"> MMBtu/</w:t>
+      </w:r>
+      <w:proofErr w:type="spellStart"/>
+      <w:r>
+        <w:rPr>
+          <w:rFonts w:eastAsia="Times New Roman"/>
+        </w:rPr>
+        <w:t>yr</w:t>
+      </w:r>
+      <w:proofErr w:type="spellEnd"/>
       <w:r>
         <w:rPr>
           <w:rFonts w:eastAsia="Times New Roman"/>
@@ -2890,12 +2997,21 @@
         </w:rPr>
         <w:sym w:font="Symbol" w:char="F0D7"/>
       </w:r>
-      <w:r>
-        <w:rPr>
-          <w:rFonts w:eastAsia="Times New Roman"/>
-          <w:color w:val="000000"/>
-        </w:rPr>
-        <w:t>yr/kWh</w:t>
+      <w:proofErr w:type="spellStart"/>
+      <w:r>
+        <w:rPr>
+          <w:rFonts w:eastAsia="Times New Roman"/>
+          <w:color w:val="000000"/>
+        </w:rPr>
+        <w:t>yr</w:t>
+      </w:r>
+      <w:proofErr w:type="spellEnd"/>
+      <w:r>
+        <w:rPr>
+          <w:rFonts w:eastAsia="Times New Roman"/>
+          <w:color w:val="000000"/>
+        </w:rPr>
+        <w:t>/kWh</w:t>
       </w:r>
       <w:r>
         <w:rPr>
@@ -2994,12 +3110,21 @@
         </w:rPr>
         <w:sym w:font="Symbol" w:char="F0D7"/>
       </w:r>
-      <w:r>
-        <w:rPr>
-          <w:rFonts w:eastAsia="Times New Roman"/>
-          <w:color w:val="000000"/>
-        </w:rPr>
-        <w:t>yr/kWh</w:t>
+      <w:proofErr w:type="spellStart"/>
+      <w:r>
+        <w:rPr>
+          <w:rFonts w:eastAsia="Times New Roman"/>
+          <w:color w:val="000000"/>
+        </w:rPr>
+        <w:t>yr</w:t>
+      </w:r>
+      <w:proofErr w:type="spellEnd"/>
+      <w:r>
+        <w:rPr>
+          <w:rFonts w:eastAsia="Times New Roman"/>
+          <w:color w:val="000000"/>
+        </w:rPr>
+        <w:t>/kWh</w:t>
       </w:r>
       <w:r>
         <w:rPr>
@@ -3047,8 +3172,17 @@
           <w:rFonts w:eastAsia="Times New Roman"/>
           <w:color w:val="000000"/>
         </w:rPr>
-        <w:t>kWh/yr</w:t>
-      </w:r>
+        <w:t>kWh/</w:t>
+      </w:r>
+      <w:proofErr w:type="spellStart"/>
+      <w:r>
+        <w:rPr>
+          <w:rFonts w:eastAsia="Times New Roman"/>
+          <w:color w:val="000000"/>
+        </w:rPr>
+        <w:t>yr</w:t>
+      </w:r>
+      <w:proofErr w:type="spellEnd"/>
     </w:p>
     <w:p>
       <w:pPr>

</xml_diff>

<commit_message>
Boiler template text alignment update
</commit_message>
<xml_diff>
--- a/Boiler/Install Air-Fuel Ratio Controller/template.docx
+++ b/Boiler/Install Air-Fuel Ratio Controller/template.docx
@@ -626,17 +626,8 @@
           <w:rFonts w:eastAsia="Times New Roman"/>
           <w:spacing w:val="-3"/>
         </w:rPr>
-        <w:t>MMBtu/</w:t>
-      </w:r>
-      <w:proofErr w:type="spellStart"/>
-      <w:r>
-        <w:rPr>
-          <w:rFonts w:eastAsia="Times New Roman"/>
-          <w:spacing w:val="-3"/>
-        </w:rPr>
-        <w:t>hr</w:t>
-      </w:r>
-      <w:proofErr w:type="spellEnd"/>
+        <w:t>MMBtu/hr</w:t>
+      </w:r>
       <w:r>
         <w:rPr>
           <w:rFonts w:eastAsia="Times New Roman"/>
@@ -1054,7 +1045,6 @@
         </w:rPr>
         <w:t>MMBtu/</w:t>
       </w:r>
-      <w:proofErr w:type="spellStart"/>
       <w:r>
         <w:rPr>
           <w:rFonts w:eastAsia="Times New Roman"/>
@@ -1062,7 +1052,6 @@
         </w:rPr>
         <w:t>hr</w:t>
       </w:r>
-      <w:proofErr w:type="spellEnd"/>
     </w:p>
     <w:p>
       <w:pPr>
@@ -1116,15 +1105,49 @@
           <w:rFonts w:eastAsia="Times New Roman"/>
           <w:spacing w:val="-3"/>
         </w:rPr>
+        <w:t xml:space="preserve"> hr</w:t>
+      </w:r>
+      <w:r>
+        <w:rPr>
+          <w:rFonts w:eastAsia="Times New Roman"/>
+          <w:spacing w:val="-3"/>
+        </w:rPr>
+        <w:t>s</w:t>
+      </w:r>
+      <w:r>
+        <w:rPr>
+          <w:rFonts w:eastAsia="Times New Roman"/>
+          <w:spacing w:val="-3"/>
+        </w:rPr>
+        <w:t>/yr (</w:t>
+      </w:r>
+      <w:r>
+        <w:rPr>
+          <w:rFonts w:eastAsia="Times New Roman"/>
+          <w:spacing w:val="-3"/>
+        </w:rPr>
+        <w:t>${HR}</w:t>
+      </w:r>
+      <w:r>
+        <w:rPr>
+          <w:rFonts w:eastAsia="Times New Roman"/>
+          <w:spacing w:val="-3"/>
+        </w:rPr>
         <w:t xml:space="preserve"> </w:t>
       </w:r>
-      <w:proofErr w:type="spellStart"/>
-      <w:r>
-        <w:rPr>
-          <w:rFonts w:eastAsia="Times New Roman"/>
-          <w:spacing w:val="-3"/>
-        </w:rPr>
-        <w:t>hr</w:t>
+      <w:r>
+        <w:rPr>
+          <w:rFonts w:eastAsia="Times New Roman"/>
+          <w:spacing w:val="-3"/>
+        </w:rPr>
+        <w:t>h</w:t>
+      </w:r>
+      <w:r>
+        <w:rPr>
+          <w:rFonts w:eastAsia="Times New Roman"/>
+          <w:spacing w:val="-3"/>
+        </w:rPr>
+        <w:t>r</w:t>
       </w:r>
       <w:r>
         <w:rPr>
@@ -1133,7 +1156,6 @@
         </w:rPr>
         <w:t>s</w:t>
       </w:r>
-      <w:proofErr w:type="spellEnd"/>
       <w:r>
         <w:rPr>
           <w:rFonts w:eastAsia="Times New Roman"/>
@@ -1141,28 +1163,68 @@
         </w:rPr>
         <w:t>/</w:t>
       </w:r>
-      <w:proofErr w:type="spellStart"/>
-      <w:r>
-        <w:rPr>
-          <w:rFonts w:eastAsia="Times New Roman"/>
-          <w:spacing w:val="-3"/>
-        </w:rPr>
-        <w:t>yr</w:t>
-      </w:r>
-      <w:proofErr w:type="spellEnd"/>
-      <w:r>
-        <w:rPr>
-          <w:rFonts w:eastAsia="Times New Roman"/>
-          <w:spacing w:val="-3"/>
-        </w:rPr>
-        <w:t xml:space="preserve"> (</w:t>
-      </w:r>
-      <w:r>
-        <w:rPr>
-          <w:rFonts w:eastAsia="Times New Roman"/>
-          <w:spacing w:val="-3"/>
-        </w:rPr>
-        <w:t>${HR}</w:t>
+      <w:r>
+        <w:rPr>
+          <w:rFonts w:eastAsia="Times New Roman"/>
+          <w:spacing w:val="-3"/>
+        </w:rPr>
+        <w:t xml:space="preserve">day, </w:t>
+      </w:r>
+      <w:r>
+        <w:rPr>
+          <w:rFonts w:eastAsia="Times New Roman"/>
+          <w:spacing w:val="-3"/>
+        </w:rPr>
+        <w:t>${DY}</w:t>
+      </w:r>
+      <w:r>
+        <w:rPr>
+          <w:rFonts w:eastAsia="Times New Roman"/>
+          <w:spacing w:val="-3"/>
+        </w:rPr>
+        <w:t xml:space="preserve"> days</w:t>
+      </w:r>
+      <w:r>
+        <w:rPr>
+          <w:rFonts w:eastAsia="Times New Roman"/>
+          <w:spacing w:val="-3"/>
+        </w:rPr>
+        <w:t>/</w:t>
+      </w:r>
+      <w:r>
+        <w:rPr>
+          <w:rFonts w:eastAsia="Times New Roman"/>
+          <w:spacing w:val="-3"/>
+        </w:rPr>
+        <w:t>wk,</w:t>
+      </w:r>
+      <w:r>
+        <w:rPr>
+          <w:rFonts w:eastAsia="Times New Roman"/>
+          <w:spacing w:val="-3"/>
+        </w:rPr>
+        <w:tab/>
+      </w:r>
+      <w:r>
+        <w:rPr>
+          <w:rFonts w:eastAsia="Times New Roman"/>
+          <w:spacing w:val="-3"/>
+        </w:rPr>
+        <w:tab/>
+      </w:r>
+      <w:r>
+        <w:rPr>
+          <w:rFonts w:eastAsia="Times New Roman"/>
+          <w:spacing w:val="-3"/>
+        </w:rPr>
+        <w:tab/>
+      </w:r>
+      <w:r>
+        <w:rPr>
+          <w:rFonts w:eastAsia="Times New Roman"/>
+          <w:spacing w:val="-3"/>
+        </w:rPr>
+        <w:tab/>
       </w:r>
       <w:r>
         <w:rPr>
@@ -1171,49 +1233,12 @@
         </w:rPr>
         <w:t xml:space="preserve"> </w:t>
       </w:r>
-      <w:proofErr w:type="spellStart"/>
-      <w:r>
-        <w:rPr>
-          <w:rFonts w:eastAsia="Times New Roman"/>
-          <w:spacing w:val="-3"/>
-        </w:rPr>
-        <w:t>h</w:t>
-      </w:r>
-      <w:r>
-        <w:rPr>
-          <w:rFonts w:eastAsia="Times New Roman"/>
-          <w:spacing w:val="-3"/>
-        </w:rPr>
-        <w:t>r</w:t>
-      </w:r>
-      <w:r>
-        <w:rPr>
-          <w:rFonts w:eastAsia="Times New Roman"/>
-          <w:spacing w:val="-3"/>
-        </w:rPr>
-        <w:t>s</w:t>
-      </w:r>
-      <w:proofErr w:type="spellEnd"/>
-      <w:r>
-        <w:rPr>
-          <w:rFonts w:eastAsia="Times New Roman"/>
-          <w:spacing w:val="-3"/>
-        </w:rPr>
-        <w:t xml:space="preserve"> per day, </w:t>
-      </w:r>
-      <w:r>
-        <w:rPr>
-          <w:rFonts w:eastAsia="Times New Roman"/>
-          <w:spacing w:val="-3"/>
-        </w:rPr>
-        <w:t>${DY}</w:t>
-      </w:r>
-      <w:r>
-        <w:rPr>
-          <w:rFonts w:eastAsia="Times New Roman"/>
-          <w:spacing w:val="-3"/>
-        </w:rPr>
-        <w:t xml:space="preserve"> days per week,</w:t>
+      <w:r>
+        <w:rPr>
+          <w:rFonts w:eastAsia="Times New Roman"/>
+          <w:spacing w:val="-3"/>
+        </w:rPr>
+        <w:t xml:space="preserve">  </w:t>
       </w:r>
       <w:r>
         <w:rPr>
@@ -1234,39 +1259,21 @@
           <w:rFonts w:eastAsia="Times New Roman"/>
           <w:spacing w:val="-3"/>
         </w:rPr>
-        <w:t xml:space="preserve"> </w:t>
-      </w:r>
-      <w:proofErr w:type="spellStart"/>
-      <w:r>
-        <w:rPr>
-          <w:rFonts w:eastAsia="Times New Roman"/>
-          <w:spacing w:val="-3"/>
-        </w:rPr>
-        <w:t>wks</w:t>
-      </w:r>
-      <w:proofErr w:type="spellEnd"/>
-      <w:r>
-        <w:rPr>
-          <w:rFonts w:eastAsia="Times New Roman"/>
-          <w:spacing w:val="-3"/>
-        </w:rPr>
-        <w:t xml:space="preserve"> per </w:t>
-      </w:r>
-      <w:proofErr w:type="spellStart"/>
-      <w:r>
-        <w:rPr>
-          <w:rFonts w:eastAsia="Times New Roman"/>
-          <w:spacing w:val="-3"/>
-        </w:rPr>
-        <w:t>yr</w:t>
-      </w:r>
-      <w:proofErr w:type="spellEnd"/>
-      <w:r>
-        <w:rPr>
-          <w:rFonts w:eastAsia="Times New Roman"/>
-          <w:spacing w:val="-3"/>
-        </w:rPr>
-        <w:t>)</w:t>
+        <w:t xml:space="preserve"> wks</w:t>
+      </w:r>
+      <w:r>
+        <w:rPr>
+          <w:rFonts w:eastAsia="Times New Roman"/>
+          <w:spacing w:val="-3"/>
+        </w:rPr>
+        <w:t>/</w:t>
+      </w:r>
+      <w:r>
+        <w:rPr>
+          <w:rFonts w:eastAsia="Times New Roman"/>
+          <w:spacing w:val="-3"/>
+        </w:rPr>
+        <w:t>yr)</w:t>
       </w:r>
     </w:p>
     <w:p>
@@ -1327,6 +1334,7 @@
       <w:pPr>
         <w:suppressAutoHyphens/>
         <w:spacing w:line="360" w:lineRule="auto"/>
+        <w:ind w:left="720" w:hanging="720"/>
         <w:rPr>
           <w:rFonts w:eastAsia="Times New Roman"/>
           <w:spacing w:val="-3"/>
@@ -1373,7 +1381,28 @@
           <w:rFonts w:eastAsia="Times New Roman"/>
           <w:spacing w:val="-3"/>
         </w:rPr>
+        <w:tab/>
+      </w:r>
+      <w:r>
+        <w:rPr>
+          <w:rFonts w:eastAsia="Times New Roman"/>
+          <w:spacing w:val="-3"/>
+        </w:rPr>
+        <w:tab/>
+      </w:r>
+      <w:r>
+        <w:rPr>
+          <w:rFonts w:eastAsia="Times New Roman"/>
+          <w:spacing w:val="-3"/>
+        </w:rPr>
         <w:t xml:space="preserve"> </w:t>
+      </w:r>
+      <w:r>
+        <w:rPr>
+          <w:rFonts w:eastAsia="Times New Roman"/>
+          <w:spacing w:val="-3"/>
+        </w:rPr>
+        <w:t xml:space="preserve">   </w:t>
       </w:r>
       <w:r>
         <w:rPr>
@@ -1763,16 +1792,8 @@
         <w:rPr>
           <w:rFonts w:eastAsia="Times New Roman"/>
         </w:rPr>
-        <w:t xml:space="preserve"> MMBtu/</w:t>
-      </w:r>
-      <w:proofErr w:type="spellStart"/>
-      <w:r>
-        <w:rPr>
-          <w:rFonts w:eastAsia="Times New Roman"/>
-        </w:rPr>
-        <w:t>yr</w:t>
-      </w:r>
-      <w:proofErr w:type="spellEnd"/>
+        <w:t xml:space="preserve"> MMBtu/yr</w:t>
+      </w:r>
       <w:r>
         <w:rPr>
           <w:rFonts w:eastAsia="Times New Roman"/>
@@ -2997,21 +3018,12 @@
         </w:rPr>
         <w:sym w:font="Symbol" w:char="F0D7"/>
       </w:r>
-      <w:proofErr w:type="spellStart"/>
-      <w:r>
-        <w:rPr>
-          <w:rFonts w:eastAsia="Times New Roman"/>
-          <w:color w:val="000000"/>
-        </w:rPr>
-        <w:t>yr</w:t>
-      </w:r>
-      <w:proofErr w:type="spellEnd"/>
-      <w:r>
-        <w:rPr>
-          <w:rFonts w:eastAsia="Times New Roman"/>
-          <w:color w:val="000000"/>
-        </w:rPr>
-        <w:t>/kWh</w:t>
+      <w:r>
+        <w:rPr>
+          <w:rFonts w:eastAsia="Times New Roman"/>
+          <w:color w:val="000000"/>
+        </w:rPr>
+        <w:t>yr/kWh</w:t>
       </w:r>
       <w:r>
         <w:rPr>
@@ -3110,21 +3122,12 @@
         </w:rPr>
         <w:sym w:font="Symbol" w:char="F0D7"/>
       </w:r>
-      <w:proofErr w:type="spellStart"/>
-      <w:r>
-        <w:rPr>
-          <w:rFonts w:eastAsia="Times New Roman"/>
-          <w:color w:val="000000"/>
-        </w:rPr>
-        <w:t>yr</w:t>
-      </w:r>
-      <w:proofErr w:type="spellEnd"/>
-      <w:r>
-        <w:rPr>
-          <w:rFonts w:eastAsia="Times New Roman"/>
-          <w:color w:val="000000"/>
-        </w:rPr>
-        <w:t>/kWh</w:t>
+      <w:r>
+        <w:rPr>
+          <w:rFonts w:eastAsia="Times New Roman"/>
+          <w:color w:val="000000"/>
+        </w:rPr>
+        <w:t>yr/kWh</w:t>
       </w:r>
       <w:r>
         <w:rPr>
@@ -3172,17 +3175,8 @@
           <w:rFonts w:eastAsia="Times New Roman"/>
           <w:color w:val="000000"/>
         </w:rPr>
-        <w:t>kWh/</w:t>
-      </w:r>
-      <w:proofErr w:type="spellStart"/>
-      <w:r>
-        <w:rPr>
-          <w:rFonts w:eastAsia="Times New Roman"/>
-          <w:color w:val="000000"/>
-        </w:rPr>
-        <w:t>yr</w:t>
-      </w:r>
-      <w:proofErr w:type="spellEnd"/>
+        <w:t>kWh/yr</w:t>
+      </w:r>
     </w:p>
     <w:p>
       <w:pPr>

</xml_diff>

<commit_message>
Energy Savings Table Size adjusted
</commit_message>
<xml_diff>
--- a/Boiler/Install Air-Fuel Ratio Controller/template.docx
+++ b/Boiler/Install Air-Fuel Ratio Controller/template.docx
@@ -295,7 +295,7 @@
           </w:tcPr>
           <w:p>
             <w:pPr>
-              <w:spacing w:before="60" w:after="60" w:line="276" w:lineRule="auto"/>
+              <w:spacing w:before="60" w:after="60"/>
               <w:rPr>
                 <w:rFonts w:eastAsia="Times New Roman"/>
               </w:rPr>
@@ -314,7 +314,7 @@
           </w:tcPr>
           <w:p>
             <w:pPr>
-              <w:spacing w:before="60" w:after="60" w:line="276" w:lineRule="auto"/>
+              <w:spacing w:before="60" w:after="60"/>
               <w:rPr>
                 <w:rFonts w:eastAsia="Times New Roman"/>
                 <w:color w:val="000000"/>
@@ -347,7 +347,7 @@
           </w:tcPr>
           <w:p>
             <w:pPr>
-              <w:spacing w:before="60" w:after="60" w:line="276" w:lineRule="auto"/>
+              <w:spacing w:before="60" w:after="60"/>
               <w:rPr>
                 <w:rFonts w:eastAsia="Times New Roman"/>
               </w:rPr>
@@ -366,7 +366,7 @@
           </w:tcPr>
           <w:p>
             <w:pPr>
-              <w:spacing w:before="60" w:after="60" w:line="276" w:lineRule="auto"/>
+              <w:spacing w:before="60" w:after="60"/>
               <w:rPr>
                 <w:rFonts w:eastAsia="Times New Roman"/>
                 <w:color w:val="000000"/>
@@ -413,7 +413,7 @@
           </w:tcPr>
           <w:p>
             <w:pPr>
-              <w:spacing w:before="60" w:after="60" w:line="276" w:lineRule="auto"/>
+              <w:spacing w:before="60" w:after="60"/>
               <w:rPr>
                 <w:rFonts w:eastAsia="Times New Roman"/>
               </w:rPr>
@@ -432,7 +432,7 @@
           </w:tcPr>
           <w:p>
             <w:pPr>
-              <w:spacing w:before="60" w:after="60" w:line="276" w:lineRule="auto"/>
+              <w:spacing w:before="60" w:after="60"/>
               <w:rPr>
                 <w:rFonts w:eastAsia="Times New Roman"/>
                 <w:color w:val="000000"/>
@@ -472,7 +472,7 @@
           </w:tcPr>
           <w:p>
             <w:pPr>
-              <w:spacing w:before="60" w:after="60" w:line="276" w:lineRule="auto"/>
+              <w:spacing w:before="60" w:after="60"/>
               <w:rPr>
                 <w:rFonts w:eastAsia="Times New Roman"/>
               </w:rPr>
@@ -491,7 +491,7 @@
           </w:tcPr>
           <w:p>
             <w:pPr>
-              <w:spacing w:before="60" w:after="60" w:line="276" w:lineRule="auto"/>
+              <w:spacing w:before="60" w:after="60"/>
               <w:rPr>
                 <w:rFonts w:eastAsia="Times New Roman"/>
                 <w:color w:val="000000"/>
@@ -531,7 +531,7 @@
           </w:tcPr>
           <w:p>
             <w:pPr>
-              <w:spacing w:before="60" w:after="60" w:line="276" w:lineRule="auto"/>
+              <w:spacing w:before="60" w:after="60"/>
               <w:rPr>
                 <w:rFonts w:eastAsia="Times New Roman"/>
               </w:rPr>
@@ -550,7 +550,7 @@
           </w:tcPr>
           <w:p>
             <w:pPr>
-              <w:spacing w:before="60" w:after="60" w:line="276" w:lineRule="auto"/>
+              <w:spacing w:before="60" w:after="60"/>
               <w:rPr>
                 <w:rFonts w:eastAsia="Times New Roman"/>
               </w:rPr>
@@ -725,7 +725,21 @@
         <w:rPr>
           <w:rFonts w:eastAsia="Times New Roman"/>
         </w:rPr>
-        <w:t xml:space="preserve"> all of the time. </w:t>
+        <w:t xml:space="preserve"> </w:t>
+      </w:r>
+      <w:proofErr w:type="gramStart"/>
+      <w:r>
+        <w:rPr>
+          <w:rFonts w:eastAsia="Times New Roman"/>
+        </w:rPr>
+        <w:t>all of</w:t>
+      </w:r>
+      <w:proofErr w:type="gramEnd"/>
+      <w:r>
+        <w:rPr>
+          <w:rFonts w:eastAsia="Times New Roman"/>
+        </w:rPr>
+        <w:t xml:space="preserve"> the time. </w:t>
       </w:r>
     </w:p>
     <w:p>
@@ -951,6 +965,7 @@
           <w:spacing w:val="-3"/>
         </w:rPr>
       </w:pPr>
+      <w:proofErr w:type="gramStart"/>
       <w:r>
         <w:rPr>
           <w:rFonts w:eastAsia="Times New Roman"/>
@@ -965,6 +980,7 @@
         </w:rPr>
         <w:t>here</w:t>
       </w:r>
+      <w:proofErr w:type="gramEnd"/>
       <w:r>
         <w:rPr>
           <w:rFonts w:eastAsia="Times New Roman"/>
@@ -2253,7 +2269,14 @@
               <w:rPr>
                 <w:rFonts w:eastAsia="Times New Roman"/>
               </w:rPr>
-              <w:t>${O2}</w:t>
+              <w:t>${O</w:t>
+            </w:r>
+            <w:proofErr w:type="gramStart"/>
+            <w:r>
+              <w:rPr>
+                <w:rFonts w:eastAsia="Times New Roman"/>
+              </w:rPr>
+              <w:t>2}</w:t>
             </w:r>
             <w:r>
               <w:rPr>
@@ -2261,6 +2284,7 @@
               </w:rPr>
               <w:t>%</w:t>
             </w:r>
+            <w:proofErr w:type="gramEnd"/>
           </w:p>
         </w:tc>
         <w:tc>
@@ -2676,7 +2700,23 @@
           <w:rFonts w:eastAsia="Times New Roman"/>
           <w:bCs/>
         </w:rPr>
-        <w:t xml:space="preserve">By installing a continuous monitoring controller, an annual natural gas savings of </w:t>
+        <w:t xml:space="preserve">By installing a continuous monitoring controller, </w:t>
+      </w:r>
+      <w:proofErr w:type="gramStart"/>
+      <w:r>
+        <w:rPr>
+          <w:rFonts w:eastAsia="Times New Roman"/>
+          <w:bCs/>
+        </w:rPr>
+        <w:t>an annual</w:t>
+      </w:r>
+      <w:proofErr w:type="gramEnd"/>
+      <w:r>
+        <w:rPr>
+          <w:rFonts w:eastAsia="Times New Roman"/>
+          <w:bCs/>
+        </w:rPr>
+        <w:t xml:space="preserve"> natural gas savings of </w:t>
       </w:r>
       <w:r>
         <w:rPr>
@@ -2921,7 +2961,15 @@
           <w:rFonts w:eastAsia="Times New Roman"/>
           <w:spacing w:val="-3"/>
         </w:rPr>
-        <w:t>${IC}</w:t>
+        <w:t>${IC</w:t>
+      </w:r>
+      <w:proofErr w:type="gramStart"/>
+      <w:r>
+        <w:rPr>
+          <w:rFonts w:eastAsia="Times New Roman"/>
+          <w:spacing w:val="-3"/>
+        </w:rPr>
+        <w:t>}</w:t>
       </w:r>
       <w:r>
         <w:rPr>
@@ -2935,7 +2983,15 @@
           <w:rFonts w:eastAsia="Times New Roman"/>
           <w:color w:val="000000"/>
         </w:rPr>
-        <w:t>&lt;REBATE&gt;</w:t>
+        <w:t>&lt;</w:t>
+      </w:r>
+      <w:proofErr w:type="gramEnd"/>
+      <w:r>
+        <w:rPr>
+          <w:rFonts w:eastAsia="Times New Roman"/>
+          <w:color w:val="000000"/>
+        </w:rPr>
+        <w:t>REBATE&gt;</w:t>
       </w:r>
     </w:p>
     <w:p>
@@ -2967,7 +3023,23 @@
           <w:rFonts w:eastAsia="Times New Roman"/>
           <w:color w:val="000000"/>
         </w:rPr>
-        <w:t>However, there could be energy efficiency rebates available through your utility company, which could potentially reduce the overall capital cost and thereby the payback period. The savings from the rebate is calculated below.</w:t>
+        <w:t xml:space="preserve">However, there could be energy efficiency rebates available through your utility company, which could potentially reduce the overall capital cost and thereby the payback period. The savings from the rebate </w:t>
+      </w:r>
+      <w:proofErr w:type="gramStart"/>
+      <w:r>
+        <w:rPr>
+          <w:rFonts w:eastAsia="Times New Roman"/>
+          <w:color w:val="000000"/>
+        </w:rPr>
+        <w:t>is</w:t>
+      </w:r>
+      <w:proofErr w:type="gramEnd"/>
+      <w:r>
+        <w:rPr>
+          <w:rFonts w:eastAsia="Times New Roman"/>
+          <w:color w:val="000000"/>
+        </w:rPr>
+        <w:t xml:space="preserve"> calculated below.</w:t>
       </w:r>
     </w:p>
     <w:p>
@@ -3494,7 +3566,21 @@
           <w:bCs/>
         </w:rPr>
         <w:tab/>
-        <w:t>The modified implementation cost is ${MIC}.&lt;/REBATE&gt;</w:t>
+        <w:t>The modified implementation cost is ${MIC</w:t>
+      </w:r>
+      <w:proofErr w:type="gramStart"/>
+      <w:r>
+        <w:rPr>
+          <w:bCs/>
+        </w:rPr>
+        <w:t>}.&lt;</w:t>
+      </w:r>
+      <w:proofErr w:type="gramEnd"/>
+      <w:r>
+        <w:rPr>
+          <w:bCs/>
+        </w:rPr>
+        <w:t>/REBATE&gt;</w:t>
       </w:r>
     </w:p>
     <w:p>
@@ -3768,13 +3854,21 @@
           <w:color w:val="auto"/>
           <w:spacing w:val="-3"/>
         </w:rPr>
-        <w:t>application. The client should contact a vendor(s) to conduct a detailed study of the process, in</w:t>
-      </w:r>
+        <w:t xml:space="preserve">application. The client should contact a vendor(s) to conduct a detailed study of the process, </w:t>
+      </w:r>
+      <w:proofErr w:type="gramStart"/>
       <w:r>
         <w:rPr>
           <w:color w:val="auto"/>
           <w:spacing w:val="-3"/>
         </w:rPr>
+        <w:t>in</w:t>
+      </w:r>
+      <w:r>
+        <w:rPr>
+          <w:color w:val="auto"/>
+          <w:spacing w:val="-3"/>
+        </w:rPr>
         <w:t xml:space="preserve"> </w:t>
       </w:r>
       <w:r>
@@ -3782,7 +3876,15 @@
           <w:color w:val="auto"/>
           <w:spacing w:val="-3"/>
         </w:rPr>
-        <w:t>order to determine the best product for the recommended application.</w:t>
+        <w:t>order to</w:t>
+      </w:r>
+      <w:proofErr w:type="gramEnd"/>
+      <w:r>
+        <w:rPr>
+          <w:color w:val="auto"/>
+          <w:spacing w:val="-3"/>
+        </w:rPr>
+        <w:t xml:space="preserve"> determine the best product for the recommended application.</w:t>
       </w:r>
     </w:p>
     <w:p>

</xml_diff>

<commit_message>
updated recommendation summary to include recommendation type
</commit_message>
<xml_diff>
--- a/Boiler/Install Air-Fuel Ratio Controller/template.docx
+++ b/Boiler/Install Air-Fuel Ratio Controller/template.docx
@@ -1,6 +1,6 @@
 
 <file path=word/document.xml><?xml version="1.0" encoding="utf-8"?>
-<w:document xmlns:wpc="http://schemas.microsoft.com/office/word/2010/wordprocessingCanvas" xmlns:cx="http://schemas.microsoft.com/office/drawing/2014/chartex" xmlns:cx1="http://schemas.microsoft.com/office/drawing/2015/9/8/chartex" xmlns:cx2="http://schemas.microsoft.com/office/drawing/2015/10/21/chartex" xmlns:cx3="http://schemas.microsoft.com/office/drawing/2016/5/9/chartex" xmlns:cx4="http://schemas.microsoft.com/office/drawing/2016/5/10/chartex" xmlns:cx5="http://schemas.microsoft.com/office/drawing/2016/5/11/chartex" xmlns:cx6="http://schemas.microsoft.com/office/drawing/2016/5/12/chartex" xmlns:cx7="http://schemas.microsoft.com/office/drawing/2016/5/13/chartex" xmlns:cx8="http://schemas.microsoft.com/office/drawing/2016/5/14/chartex" xmlns:mc="http://schemas.openxmlformats.org/markup-compatibility/2006" xmlns:aink="http://schemas.microsoft.com/office/drawing/2016/ink" xmlns:am3d="http://schemas.microsoft.com/office/drawing/2017/model3d" xmlns:o="urn:schemas-microsoft-com:office:office" xmlns:oel="http://schemas.microsoft.com/office/2019/extlst" xmlns:r="http://schemas.openxmlformats.org/officeDocument/2006/relationships" xmlns:m="http://schemas.openxmlformats.org/officeDocument/2006/math" xmlns:v="urn:schemas-microsoft-com:vml" xmlns:wp14="http://schemas.microsoft.com/office/word/2010/wordprocessingDrawing" xmlns:wp="http://schemas.openxmlformats.org/drawingml/2006/wordprocessingDrawing" xmlns:w10="urn:schemas-microsoft-com:office:word" xmlns:w="http://schemas.openxmlformats.org/wordprocessingml/2006/main" xmlns:w14="http://schemas.microsoft.com/office/word/2010/wordml" xmlns:w15="http://schemas.microsoft.com/office/word/2012/wordml" xmlns:w16cex="http://schemas.microsoft.com/office/word/2018/wordml/cex" xmlns:w16cid="http://schemas.microsoft.com/office/word/2016/wordml/cid" xmlns:w16="http://schemas.microsoft.com/office/word/2018/wordml" xmlns:w16sdtdh="http://schemas.microsoft.com/office/word/2020/wordml/sdtdatahash" xmlns:w16se="http://schemas.microsoft.com/office/word/2015/wordml/symex" xmlns:wpg="http://schemas.microsoft.com/office/word/2010/wordprocessingGroup" xmlns:wpi="http://schemas.microsoft.com/office/word/2010/wordprocessingInk" xmlns:wne="http://schemas.microsoft.com/office/word/2006/wordml" xmlns:wps="http://schemas.microsoft.com/office/word/2010/wordprocessingShape" mc:Ignorable="w14 w15 w16se w16cid w16 w16cex w16sdtdh wp14">
+<w:document xmlns:wpc="http://schemas.microsoft.com/office/word/2010/wordprocessingCanvas" xmlns:cx="http://schemas.microsoft.com/office/drawing/2014/chartex" xmlns:cx1="http://schemas.microsoft.com/office/drawing/2015/9/8/chartex" xmlns:cx2="http://schemas.microsoft.com/office/drawing/2015/10/21/chartex" xmlns:cx3="http://schemas.microsoft.com/office/drawing/2016/5/9/chartex" xmlns:cx4="http://schemas.microsoft.com/office/drawing/2016/5/10/chartex" xmlns:cx5="http://schemas.microsoft.com/office/drawing/2016/5/11/chartex" xmlns:cx6="http://schemas.microsoft.com/office/drawing/2016/5/12/chartex" xmlns:cx7="http://schemas.microsoft.com/office/drawing/2016/5/13/chartex" xmlns:cx8="http://schemas.microsoft.com/office/drawing/2016/5/14/chartex" xmlns:mc="http://schemas.openxmlformats.org/markup-compatibility/2006" xmlns:aink="http://schemas.microsoft.com/office/drawing/2016/ink" xmlns:am3d="http://schemas.microsoft.com/office/drawing/2017/model3d" xmlns:o="urn:schemas-microsoft-com:office:office" xmlns:oel="http://schemas.microsoft.com/office/2019/extlst" xmlns:r="http://schemas.openxmlformats.org/officeDocument/2006/relationships" xmlns:m="http://schemas.openxmlformats.org/officeDocument/2006/math" xmlns:v="urn:schemas-microsoft-com:vml" xmlns:wp14="http://schemas.microsoft.com/office/word/2010/wordprocessingDrawing" xmlns:wp="http://schemas.openxmlformats.org/drawingml/2006/wordprocessingDrawing" xmlns:w10="urn:schemas-microsoft-com:office:word" xmlns:w="http://schemas.openxmlformats.org/wordprocessingml/2006/main" xmlns:w14="http://schemas.microsoft.com/office/word/2010/wordml" xmlns:w15="http://schemas.microsoft.com/office/word/2012/wordml" xmlns:w16cex="http://schemas.microsoft.com/office/word/2018/wordml/cex" xmlns:w16cid="http://schemas.microsoft.com/office/word/2016/wordml/cid" xmlns:w16="http://schemas.microsoft.com/office/word/2018/wordml" xmlns:w16du="http://schemas.microsoft.com/office/word/2023/wordml/word16du" xmlns:w16sdtdh="http://schemas.microsoft.com/office/word/2020/wordml/sdtdatahash" xmlns:w16sdtfl="http://schemas.microsoft.com/office/word/2024/wordml/sdtformatlock" xmlns:w16se="http://schemas.microsoft.com/office/word/2015/wordml/symex" xmlns:wpg="http://schemas.microsoft.com/office/word/2010/wordprocessingGroup" xmlns:wpi="http://schemas.microsoft.com/office/word/2010/wordprocessingInk" xmlns:wne="http://schemas.microsoft.com/office/word/2006/wordml" xmlns:wps="http://schemas.microsoft.com/office/word/2010/wordprocessingShape" mc:Ignorable="w14 w15 w16se w16cid w16 w16cex w16sdtdh w16sdtfl w16du wp14">
   <w:body>
     <w:p>
       <w:pPr>
@@ -69,7 +69,7 @@
           <w:b/>
           <w:color w:val="000000"/>
         </w:rPr>
-        <w:t xml:space="preserve"> INSTALL AIR</w:t>
+        <w:t xml:space="preserve"> </w:t>
       </w:r>
       <w:r>
         <w:rPr>
@@ -77,80 +77,7 @@
           <w:b/>
           <w:color w:val="000000"/>
         </w:rPr>
-        <w:t>-</w:t>
-      </w:r>
-      <w:r>
-        <w:rPr>
-          <w:rFonts w:eastAsia="Times New Roman"/>
-          <w:b/>
-          <w:color w:val="000000"/>
-        </w:rPr>
-        <w:t>FUEL RATIO CONTROLLER</w:t>
-      </w:r>
-      <w:r>
-        <w:rPr>
-          <w:rFonts w:eastAsia="Times New Roman"/>
-          <w:b/>
-          <w:color w:val="000000"/>
-        </w:rPr>
-        <w:fldChar w:fldCharType="begin"/>
-      </w:r>
-      <w:r>
-        <w:rPr>
-          <w:rFonts w:eastAsia="Times New Roman"/>
-          <w:b/>
-          <w:color w:val="000000"/>
-        </w:rPr>
-        <w:instrText>tc  \l 2 "AR No. ___ - Adjust Boiler Air</w:instrText>
-      </w:r>
-      <w:r>
-        <w:rPr>
-          <w:rFonts w:eastAsia="Times New Roman"/>
-          <w:b/>
-          <w:color w:val="000000"/>
-        </w:rPr>
-        <w:noBreakHyphen/>
-        <w:instrText>Fuel Ratio"</w:instrText>
-      </w:r>
-      <w:r>
-        <w:rPr>
-          <w:rFonts w:eastAsia="Times New Roman"/>
-          <w:b/>
-          <w:color w:val="000000"/>
-        </w:rPr>
-        <w:fldChar w:fldCharType="end"/>
-      </w:r>
-      <w:r>
-        <w:rPr>
-          <w:rFonts w:eastAsia="Times New Roman"/>
-          <w:b/>
-          <w:color w:val="000000"/>
-        </w:rPr>
-        <w:fldChar w:fldCharType="begin"/>
-      </w:r>
-      <w:r>
-        <w:rPr>
-          <w:rFonts w:eastAsia="Times New Roman"/>
-          <w:b/>
-          <w:color w:val="000000"/>
-        </w:rPr>
-        <w:instrText xml:space="preserve">PRIVATE </w:instrText>
-      </w:r>
-      <w:r>
-        <w:rPr>
-          <w:rFonts w:eastAsia="Times New Roman"/>
-          <w:b/>
-          <w:color w:val="000000"/>
-        </w:rPr>
-        <w:fldChar w:fldCharType="end"/>
-      </w:r>
-      <w:r>
-        <w:rPr>
-          <w:rFonts w:eastAsia="Times New Roman"/>
-          <w:b/>
-          <w:color w:val="000000"/>
-        </w:rPr>
-        <w:t xml:space="preserve"> ON </w:t>
+        <w:t xml:space="preserve">Install Air-Fuel Ratio Controller on </w:t>
       </w:r>
       <w:bookmarkEnd w:id="0"/>
       <w:r>
@@ -304,7 +231,7 @@
               <w:rPr>
                 <w:rFonts w:eastAsia="Times New Roman"/>
               </w:rPr>
-              <w:t>Annual Cost Savings</w:t>
+              <w:t>Recommendation Type</w:t>
             </w:r>
           </w:p>
         </w:tc>
@@ -325,14 +252,7 @@
                 <w:rFonts w:eastAsia="Times New Roman"/>
                 <w:color w:val="000000"/>
               </w:rPr>
-              <w:t>$</w:t>
-            </w:r>
-            <w:r>
-              <w:rPr>
-                <w:rFonts w:eastAsia="Times New Roman"/>
-                <w:color w:val="000000"/>
-              </w:rPr>
-              <w:t>{ACS}</w:t>
+              <w:t>Boiler</w:t>
             </w:r>
           </w:p>
         </w:tc>
@@ -356,7 +276,7 @@
               <w:rPr>
                 <w:rFonts w:eastAsia="Times New Roman"/>
               </w:rPr>
-              <w:t>Implementation Cost</w:t>
+              <w:t>Annual Cost Savings</w:t>
             </w:r>
           </w:p>
         </w:tc>
@@ -384,21 +304,7 @@
                 <w:rFonts w:eastAsia="Times New Roman"/>
                 <w:color w:val="000000"/>
               </w:rPr>
-              <w:t>{</w:t>
-            </w:r>
-            <w:r>
-              <w:rPr>
-                <w:rFonts w:eastAsia="Times New Roman"/>
-                <w:color w:val="000000"/>
-              </w:rPr>
-              <w:t>M</w:t>
-            </w:r>
-            <w:r>
-              <w:rPr>
-                <w:rFonts w:eastAsia="Times New Roman"/>
-                <w:color w:val="000000"/>
-              </w:rPr>
-              <w:t>IC}</w:t>
+              <w:t>{ACS}</w:t>
             </w:r>
           </w:p>
         </w:tc>
@@ -422,7 +328,7 @@
               <w:rPr>
                 <w:rFonts w:eastAsia="Times New Roman"/>
               </w:rPr>
-              <w:t>Payback Period</w:t>
+              <w:t>Implementation Cost</w:t>
             </w:r>
           </w:p>
         </w:tc>
@@ -443,13 +349,20 @@
                 <w:rFonts w:eastAsia="Times New Roman"/>
                 <w:color w:val="000000"/>
               </w:rPr>
-              <w:t>${</w:t>
+              <w:t>$</w:t>
             </w:r>
             <w:r>
               <w:rPr>
                 <w:rFonts w:eastAsia="Times New Roman"/>
                 <w:color w:val="000000"/>
               </w:rPr>
+              <w:t>{</w:t>
+            </w:r>
+            <w:r>
+              <w:rPr>
+                <w:rFonts w:eastAsia="Times New Roman"/>
+                <w:color w:val="000000"/>
+              </w:rPr>
               <w:t>M</w:t>
             </w:r>
             <w:r>
@@ -457,7 +370,7 @@
                 <w:rFonts w:eastAsia="Times New Roman"/>
                 <w:color w:val="000000"/>
               </w:rPr>
-              <w:t>PB}</w:t>
+              <w:t>IC}</w:t>
             </w:r>
           </w:p>
         </w:tc>
@@ -481,7 +394,7 @@
               <w:rPr>
                 <w:rFonts w:eastAsia="Times New Roman"/>
               </w:rPr>
-              <w:t>Natural Gas Savings</w:t>
+              <w:t>Payback Period</w:t>
             </w:r>
           </w:p>
         </w:tc>
@@ -502,21 +415,21 @@
                 <w:rFonts w:eastAsia="Times New Roman"/>
                 <w:color w:val="000000"/>
               </w:rPr>
-              <w:t>${NGS}</w:t>
+              <w:t>${</w:t>
             </w:r>
             <w:r>
               <w:rPr>
                 <w:rFonts w:eastAsia="Times New Roman"/>
                 <w:color w:val="000000"/>
               </w:rPr>
-              <w:t xml:space="preserve"> </w:t>
+              <w:t>M</w:t>
             </w:r>
             <w:r>
               <w:rPr>
                 <w:rFonts w:eastAsia="Times New Roman"/>
                 <w:color w:val="000000"/>
               </w:rPr>
-              <w:t>MMBtu</w:t>
+              <w:t>PB}</w:t>
             </w:r>
           </w:p>
         </w:tc>
@@ -540,7 +453,7 @@
               <w:rPr>
                 <w:rFonts w:eastAsia="Times New Roman"/>
               </w:rPr>
-              <w:t>ARC Number</w:t>
+              <w:t>Natural Gas Savings</w:t>
             </w:r>
           </w:p>
         </w:tc>
@@ -553,6 +466,65 @@
               <w:spacing w:before="60" w:after="60"/>
               <w:rPr>
                 <w:rFonts w:eastAsia="Times New Roman"/>
+                <w:color w:val="000000"/>
+              </w:rPr>
+            </w:pPr>
+            <w:r>
+              <w:rPr>
+                <w:rFonts w:eastAsia="Times New Roman"/>
+                <w:color w:val="000000"/>
+              </w:rPr>
+              <w:t>${NGS}</w:t>
+            </w:r>
+            <w:r>
+              <w:rPr>
+                <w:rFonts w:eastAsia="Times New Roman"/>
+                <w:color w:val="000000"/>
+              </w:rPr>
+              <w:t xml:space="preserve"> </w:t>
+            </w:r>
+            <w:r>
+              <w:rPr>
+                <w:rFonts w:eastAsia="Times New Roman"/>
+                <w:color w:val="000000"/>
+              </w:rPr>
+              <w:t>MMBtu</w:t>
+            </w:r>
+          </w:p>
+        </w:tc>
+      </w:tr>
+      <w:tr>
+        <w:trPr>
+          <w:jc w:val="center"/>
+        </w:trPr>
+        <w:tc>
+          <w:tcPr>
+            <w:tcW w:w="3080" w:type="dxa"/>
+          </w:tcPr>
+          <w:p>
+            <w:pPr>
+              <w:spacing w:before="60" w:after="60"/>
+              <w:rPr>
+                <w:rFonts w:eastAsia="Times New Roman"/>
+              </w:rPr>
+            </w:pPr>
+            <w:r>
+              <w:rPr>
+                <w:rFonts w:eastAsia="Times New Roman"/>
+              </w:rPr>
+              <w:t>ARC Number</w:t>
+            </w:r>
+          </w:p>
+        </w:tc>
+        <w:tc>
+          <w:tcPr>
+            <w:tcW w:w="2050" w:type="dxa"/>
+          </w:tcPr>
+          <w:p>
+            <w:pPr>
+              <w:spacing w:before="60" w:after="60"/>
+              <w:rPr>
+                <w:rFonts w:eastAsia="Times New Roman"/>
               </w:rPr>
             </w:pPr>
             <w:r>
@@ -626,17 +598,8 @@
           <w:rFonts w:eastAsia="Times New Roman"/>
           <w:spacing w:val="-3"/>
         </w:rPr>
-        <w:t>MMBtu/</w:t>
-      </w:r>
-      <w:proofErr w:type="spellStart"/>
-      <w:r>
-        <w:rPr>
-          <w:rFonts w:eastAsia="Times New Roman"/>
-          <w:spacing w:val="-3"/>
-        </w:rPr>
-        <w:t>hr</w:t>
-      </w:r>
-      <w:proofErr w:type="spellEnd"/>
+        <w:t>MMBtu/hr</w:t>
+      </w:r>
       <w:r>
         <w:rPr>
           <w:rFonts w:eastAsia="Times New Roman"/>
@@ -971,6 +934,7 @@
           <w:rFonts w:eastAsia="Times New Roman"/>
           <w:spacing w:val="-3"/>
         </w:rPr>
+        <w:lastRenderedPageBreak/>
         <w:t>w</w:t>
       </w:r>
       <w:r>
@@ -1003,7 +967,6 @@
           <w:rFonts w:eastAsia="Times New Roman"/>
           <w:spacing w:val="-3"/>
         </w:rPr>
-        <w:lastRenderedPageBreak/>
         <w:tab/>
       </w:r>
       <w:r>
@@ -1070,7 +1033,6 @@
         </w:rPr>
         <w:t>MMBtu/</w:t>
       </w:r>
-      <w:proofErr w:type="spellStart"/>
       <w:r>
         <w:rPr>
           <w:rFonts w:eastAsia="Times New Roman"/>
@@ -1078,7 +1040,6 @@
         </w:rPr>
         <w:t>hr</w:t>
       </w:r>
-      <w:proofErr w:type="spellEnd"/>
     </w:p>
     <w:p>
       <w:pPr>
@@ -1132,15 +1093,49 @@
           <w:rFonts w:eastAsia="Times New Roman"/>
           <w:spacing w:val="-3"/>
         </w:rPr>
+        <w:t xml:space="preserve"> hr</w:t>
+      </w:r>
+      <w:r>
+        <w:rPr>
+          <w:rFonts w:eastAsia="Times New Roman"/>
+          <w:spacing w:val="-3"/>
+        </w:rPr>
+        <w:t>s</w:t>
+      </w:r>
+      <w:r>
+        <w:rPr>
+          <w:rFonts w:eastAsia="Times New Roman"/>
+          <w:spacing w:val="-3"/>
+        </w:rPr>
+        <w:t>/yr (</w:t>
+      </w:r>
+      <w:r>
+        <w:rPr>
+          <w:rFonts w:eastAsia="Times New Roman"/>
+          <w:spacing w:val="-3"/>
+        </w:rPr>
+        <w:t>${HR}</w:t>
+      </w:r>
+      <w:r>
+        <w:rPr>
+          <w:rFonts w:eastAsia="Times New Roman"/>
+          <w:spacing w:val="-3"/>
+        </w:rPr>
         <w:t xml:space="preserve"> </w:t>
       </w:r>
-      <w:proofErr w:type="spellStart"/>
-      <w:r>
-        <w:rPr>
-          <w:rFonts w:eastAsia="Times New Roman"/>
-          <w:spacing w:val="-3"/>
-        </w:rPr>
-        <w:t>hr</w:t>
+      <w:r>
+        <w:rPr>
+          <w:rFonts w:eastAsia="Times New Roman"/>
+          <w:spacing w:val="-3"/>
+        </w:rPr>
+        <w:t>h</w:t>
+      </w:r>
+      <w:r>
+        <w:rPr>
+          <w:rFonts w:eastAsia="Times New Roman"/>
+          <w:spacing w:val="-3"/>
+        </w:rPr>
+        <w:t>r</w:t>
       </w:r>
       <w:r>
         <w:rPr>
@@ -1149,7 +1144,6 @@
         </w:rPr>
         <w:t>s</w:t>
       </w:r>
-      <w:proofErr w:type="spellEnd"/>
       <w:r>
         <w:rPr>
           <w:rFonts w:eastAsia="Times New Roman"/>
@@ -1157,28 +1151,40 @@
         </w:rPr>
         <w:t>/</w:t>
       </w:r>
-      <w:proofErr w:type="spellStart"/>
-      <w:r>
-        <w:rPr>
-          <w:rFonts w:eastAsia="Times New Roman"/>
-          <w:spacing w:val="-3"/>
-        </w:rPr>
-        <w:t>yr</w:t>
-      </w:r>
-      <w:proofErr w:type="spellEnd"/>
-      <w:r>
-        <w:rPr>
-          <w:rFonts w:eastAsia="Times New Roman"/>
-          <w:spacing w:val="-3"/>
-        </w:rPr>
-        <w:t xml:space="preserve"> (</w:t>
-      </w:r>
-      <w:r>
-        <w:rPr>
-          <w:rFonts w:eastAsia="Times New Roman"/>
-          <w:spacing w:val="-3"/>
-        </w:rPr>
-        <w:t>${HR}</w:t>
+      <w:r>
+        <w:rPr>
+          <w:rFonts w:eastAsia="Times New Roman"/>
+          <w:spacing w:val="-3"/>
+        </w:rPr>
+        <w:t xml:space="preserve">day, </w:t>
+      </w:r>
+      <w:r>
+        <w:rPr>
+          <w:rFonts w:eastAsia="Times New Roman"/>
+          <w:spacing w:val="-3"/>
+        </w:rPr>
+        <w:t>${DY}</w:t>
+      </w:r>
+      <w:r>
+        <w:rPr>
+          <w:rFonts w:eastAsia="Times New Roman"/>
+          <w:spacing w:val="-3"/>
+        </w:rPr>
+        <w:t xml:space="preserve"> days</w:t>
+      </w:r>
+      <w:r>
+        <w:rPr>
+          <w:rFonts w:eastAsia="Times New Roman"/>
+          <w:spacing w:val="-3"/>
+        </w:rPr>
+        <w:t>/</w:t>
+      </w:r>
+      <w:r>
+        <w:rPr>
+          <w:rFonts w:eastAsia="Times New Roman"/>
+          <w:spacing w:val="-3"/>
+        </w:rPr>
+        <w:t>wk,</w:t>
       </w:r>
       <w:r>
         <w:rPr>
@@ -1187,29 +1193,20 @@
         </w:rPr>
         <w:t xml:space="preserve"> </w:t>
       </w:r>
-      <w:proofErr w:type="spellStart"/>
-      <w:r>
-        <w:rPr>
-          <w:rFonts w:eastAsia="Times New Roman"/>
-          <w:spacing w:val="-3"/>
-        </w:rPr>
-        <w:t>h</w:t>
-      </w:r>
-      <w:r>
-        <w:rPr>
-          <w:rFonts w:eastAsia="Times New Roman"/>
-          <w:spacing w:val="-3"/>
-        </w:rPr>
-        <w:t>r</w:t>
-      </w:r>
-      <w:r>
-        <w:rPr>
-          <w:rFonts w:eastAsia="Times New Roman"/>
-          <w:spacing w:val="-3"/>
-        </w:rPr>
-        <w:t>s</w:t>
-      </w:r>
-      <w:proofErr w:type="spellEnd"/>
+      <w:r>
+        <w:rPr>
+          <w:rFonts w:eastAsia="Times New Roman"/>
+          <w:spacing w:val="-3"/>
+        </w:rPr>
+        <w:t>${WK}</w:t>
+      </w:r>
+      <w:r>
+        <w:rPr>
+          <w:rFonts w:eastAsia="Times New Roman"/>
+          <w:spacing w:val="-3"/>
+        </w:rPr>
+        <w:t xml:space="preserve"> wks</w:t>
+      </w:r>
       <w:r>
         <w:rPr>
           <w:rFonts w:eastAsia="Times New Roman"/>
@@ -1222,97 +1219,7 @@
           <w:rFonts w:eastAsia="Times New Roman"/>
           <w:spacing w:val="-3"/>
         </w:rPr>
-        <w:t xml:space="preserve">day, </w:t>
-      </w:r>
-      <w:r>
-        <w:rPr>
-          <w:rFonts w:eastAsia="Times New Roman"/>
-          <w:spacing w:val="-3"/>
-        </w:rPr>
-        <w:t>${DY}</w:t>
-      </w:r>
-      <w:r>
-        <w:rPr>
-          <w:rFonts w:eastAsia="Times New Roman"/>
-          <w:spacing w:val="-3"/>
-        </w:rPr>
-        <w:t xml:space="preserve"> days</w:t>
-      </w:r>
-      <w:r>
-        <w:rPr>
-          <w:rFonts w:eastAsia="Times New Roman"/>
-          <w:spacing w:val="-3"/>
-        </w:rPr>
-        <w:t>/</w:t>
-      </w:r>
-      <w:proofErr w:type="spellStart"/>
-      <w:r>
-        <w:rPr>
-          <w:rFonts w:eastAsia="Times New Roman"/>
-          <w:spacing w:val="-3"/>
-        </w:rPr>
-        <w:t>wk</w:t>
-      </w:r>
-      <w:proofErr w:type="spellEnd"/>
-      <w:r>
-        <w:rPr>
-          <w:rFonts w:eastAsia="Times New Roman"/>
-          <w:spacing w:val="-3"/>
-        </w:rPr>
-        <w:t>,</w:t>
-      </w:r>
-      <w:r>
-        <w:rPr>
-          <w:rFonts w:eastAsia="Times New Roman"/>
-          <w:spacing w:val="-3"/>
-        </w:rPr>
-        <w:t xml:space="preserve"> </w:t>
-      </w:r>
-      <w:r>
-        <w:rPr>
-          <w:rFonts w:eastAsia="Times New Roman"/>
-          <w:spacing w:val="-3"/>
-        </w:rPr>
-        <w:t>${WK}</w:t>
-      </w:r>
-      <w:r>
-        <w:rPr>
-          <w:rFonts w:eastAsia="Times New Roman"/>
-          <w:spacing w:val="-3"/>
-        </w:rPr>
-        <w:t xml:space="preserve"> </w:t>
-      </w:r>
-      <w:proofErr w:type="spellStart"/>
-      <w:r>
-        <w:rPr>
-          <w:rFonts w:eastAsia="Times New Roman"/>
-          <w:spacing w:val="-3"/>
-        </w:rPr>
-        <w:t>wks</w:t>
-      </w:r>
-      <w:proofErr w:type="spellEnd"/>
-      <w:r>
-        <w:rPr>
-          <w:rFonts w:eastAsia="Times New Roman"/>
-          <w:spacing w:val="-3"/>
-        </w:rPr>
-        <w:t>/</w:t>
-      </w:r>
-      <w:proofErr w:type="spellStart"/>
-      <w:r>
-        <w:rPr>
-          <w:rFonts w:eastAsia="Times New Roman"/>
-          <w:spacing w:val="-3"/>
-        </w:rPr>
-        <w:t>yr</w:t>
-      </w:r>
-      <w:proofErr w:type="spellEnd"/>
-      <w:r>
-        <w:rPr>
-          <w:rFonts w:eastAsia="Times New Roman"/>
-          <w:spacing w:val="-3"/>
-        </w:rPr>
-        <w:t>)</w:t>
+        <w:t>yr)</w:t>
       </w:r>
     </w:p>
     <w:p>
@@ -1831,16 +1738,8 @@
         <w:rPr>
           <w:rFonts w:eastAsia="Times New Roman"/>
         </w:rPr>
-        <w:t xml:space="preserve"> MMBtu/</w:t>
-      </w:r>
-      <w:proofErr w:type="spellStart"/>
-      <w:r>
-        <w:rPr>
-          <w:rFonts w:eastAsia="Times New Roman"/>
-        </w:rPr>
-        <w:t>yr</w:t>
-      </w:r>
-      <w:proofErr w:type="spellEnd"/>
+        <w:t xml:space="preserve"> MMBtu/yr</w:t>
+      </w:r>
       <w:r>
         <w:rPr>
           <w:rFonts w:eastAsia="Times New Roman"/>
@@ -2700,23 +2599,7 @@
           <w:rFonts w:eastAsia="Times New Roman"/>
           <w:bCs/>
         </w:rPr>
-        <w:t xml:space="preserve">By installing a continuous monitoring controller, </w:t>
-      </w:r>
-      <w:proofErr w:type="gramStart"/>
-      <w:r>
-        <w:rPr>
-          <w:rFonts w:eastAsia="Times New Roman"/>
-          <w:bCs/>
-        </w:rPr>
-        <w:t>an annual</w:t>
-      </w:r>
-      <w:proofErr w:type="gramEnd"/>
-      <w:r>
-        <w:rPr>
-          <w:rFonts w:eastAsia="Times New Roman"/>
-          <w:bCs/>
-        </w:rPr>
-        <w:t xml:space="preserve"> natural gas savings of </w:t>
+        <w:t xml:space="preserve">By installing a continuous monitoring controller, an annual natural gas savings of </w:t>
       </w:r>
       <w:r>
         <w:rPr>
@@ -2898,7 +2781,15 @@
           <w:rFonts w:eastAsia="Times New Roman"/>
           <w:spacing w:val="-3"/>
         </w:rPr>
-        <w:t>, with an additional cost of $</w:t>
+        <w:t xml:space="preserve">, with an additional cost of </w:t>
+      </w:r>
+      <w:r>
+        <w:rPr>
+          <w:rFonts w:eastAsia="Times New Roman"/>
+          <w:spacing w:val="-3"/>
+        </w:rPr>
+        <w:lastRenderedPageBreak/>
+        <w:t>$</w:t>
       </w:r>
       <w:r>
         <w:rPr>
@@ -3015,7 +2906,6 @@
           <w:rFonts w:eastAsia="Times New Roman"/>
           <w:color w:val="000000"/>
         </w:rPr>
-        <w:lastRenderedPageBreak/>
         <w:tab/>
       </w:r>
       <w:r>
@@ -3114,21 +3004,12 @@
         </w:rPr>
         <w:sym w:font="Symbol" w:char="F0D7"/>
       </w:r>
-      <w:proofErr w:type="spellStart"/>
-      <w:r>
-        <w:rPr>
-          <w:rFonts w:eastAsia="Times New Roman"/>
-          <w:color w:val="000000"/>
-        </w:rPr>
-        <w:t>yr</w:t>
-      </w:r>
-      <w:proofErr w:type="spellEnd"/>
-      <w:r>
-        <w:rPr>
-          <w:rFonts w:eastAsia="Times New Roman"/>
-          <w:color w:val="000000"/>
-        </w:rPr>
-        <w:t>/kWh</w:t>
+      <w:r>
+        <w:rPr>
+          <w:rFonts w:eastAsia="Times New Roman"/>
+          <w:color w:val="000000"/>
+        </w:rPr>
+        <w:t>yr/kWh</w:t>
       </w:r>
       <w:r>
         <w:rPr>
@@ -3227,21 +3108,12 @@
         </w:rPr>
         <w:sym w:font="Symbol" w:char="F0D7"/>
       </w:r>
-      <w:proofErr w:type="spellStart"/>
-      <w:r>
-        <w:rPr>
-          <w:rFonts w:eastAsia="Times New Roman"/>
-          <w:color w:val="000000"/>
-        </w:rPr>
-        <w:t>yr</w:t>
-      </w:r>
-      <w:proofErr w:type="spellEnd"/>
-      <w:r>
-        <w:rPr>
-          <w:rFonts w:eastAsia="Times New Roman"/>
-          <w:color w:val="000000"/>
-        </w:rPr>
-        <w:t>/kWh</w:t>
+      <w:r>
+        <w:rPr>
+          <w:rFonts w:eastAsia="Times New Roman"/>
+          <w:color w:val="000000"/>
+        </w:rPr>
+        <w:t>yr/kWh</w:t>
       </w:r>
       <w:r>
         <w:rPr>
@@ -3289,17 +3161,8 @@
           <w:rFonts w:eastAsia="Times New Roman"/>
           <w:color w:val="000000"/>
         </w:rPr>
-        <w:t>kWh/</w:t>
-      </w:r>
-      <w:proofErr w:type="spellStart"/>
-      <w:r>
-        <w:rPr>
-          <w:rFonts w:eastAsia="Times New Roman"/>
-          <w:color w:val="000000"/>
-        </w:rPr>
-        <w:t>yr</w:t>
-      </w:r>
-      <w:proofErr w:type="spellEnd"/>
+        <w:t>kWh/yr</w:t>
+      </w:r>
     </w:p>
     <w:p>
       <w:pPr>
@@ -4056,7 +3919,16 @@
           <w:color w:val="000000"/>
           <w:spacing w:val="-3"/>
         </w:rPr>
-        <w:t>, and excess air in the exhaust gases are 2.2%, 10.5%, and 10% respectively for natural gas-fired boilers. The air-fuel ratio should be adjusted to the recommended optimum values if possible; however, a boiler with a wide operating range may require a control system to constantly adjust the air</w:t>
+        <w:t xml:space="preserve">, and excess air in the exhaust gases are 2.2%, 10.5%, and 10% respectively for natural gas-fired boilers. The air-fuel ratio should be adjusted to the recommended optimum values if possible; however, a </w:t>
+      </w:r>
+      <w:r>
+        <w:rPr>
+          <w:rFonts w:eastAsia="Times New Roman"/>
+          <w:color w:val="000000"/>
+          <w:spacing w:val="-3"/>
+        </w:rPr>
+        <w:lastRenderedPageBreak/>
+        <w:t>boiler with a wide operating range may require a control system to constantly adjust the air</w:t>
       </w:r>
       <w:r>
         <w:rPr>
@@ -4128,7 +4000,6 @@
                 <w:b/>
                 <w:spacing w:val="-3"/>
               </w:rPr>
-              <w:lastRenderedPageBreak/>
               <w:t>Fuel</w:t>
             </w:r>
           </w:p>
@@ -4822,7 +4693,7 @@
 </file>
 
 <file path=word/endnotes.xml><?xml version="1.0" encoding="utf-8"?>
-<w:endnotes xmlns:wpc="http://schemas.microsoft.com/office/word/2010/wordprocessingCanvas" xmlns:cx="http://schemas.microsoft.com/office/drawing/2014/chartex" xmlns:cx1="http://schemas.microsoft.com/office/drawing/2015/9/8/chartex" xmlns:cx2="http://schemas.microsoft.com/office/drawing/2015/10/21/chartex" xmlns:cx3="http://schemas.microsoft.com/office/drawing/2016/5/9/chartex" xmlns:cx4="http://schemas.microsoft.com/office/drawing/2016/5/10/chartex" xmlns:cx5="http://schemas.microsoft.com/office/drawing/2016/5/11/chartex" xmlns:cx6="http://schemas.microsoft.com/office/drawing/2016/5/12/chartex" xmlns:cx7="http://schemas.microsoft.com/office/drawing/2016/5/13/chartex" xmlns:cx8="http://schemas.microsoft.com/office/drawing/2016/5/14/chartex" xmlns:mc="http://schemas.openxmlformats.org/markup-compatibility/2006" xmlns:aink="http://schemas.microsoft.com/office/drawing/2016/ink" xmlns:am3d="http://schemas.microsoft.com/office/drawing/2017/model3d" xmlns:o="urn:schemas-microsoft-com:office:office" xmlns:oel="http://schemas.microsoft.com/office/2019/extlst" xmlns:r="http://schemas.openxmlformats.org/officeDocument/2006/relationships" xmlns:m="http://schemas.openxmlformats.org/officeDocument/2006/math" xmlns:v="urn:schemas-microsoft-com:vml" xmlns:wp14="http://schemas.microsoft.com/office/word/2010/wordprocessingDrawing" xmlns:wp="http://schemas.openxmlformats.org/drawingml/2006/wordprocessingDrawing" xmlns:w10="urn:schemas-microsoft-com:office:word" xmlns:w="http://schemas.openxmlformats.org/wordprocessingml/2006/main" xmlns:w14="http://schemas.microsoft.com/office/word/2010/wordml" xmlns:w15="http://schemas.microsoft.com/office/word/2012/wordml" xmlns:w16cex="http://schemas.microsoft.com/office/word/2018/wordml/cex" xmlns:w16cid="http://schemas.microsoft.com/office/word/2016/wordml/cid" xmlns:w16="http://schemas.microsoft.com/office/word/2018/wordml" xmlns:w16sdtdh="http://schemas.microsoft.com/office/word/2020/wordml/sdtdatahash" xmlns:w16se="http://schemas.microsoft.com/office/word/2015/wordml/symex" xmlns:wpg="http://schemas.microsoft.com/office/word/2010/wordprocessingGroup" xmlns:wpi="http://schemas.microsoft.com/office/word/2010/wordprocessingInk" xmlns:wne="http://schemas.microsoft.com/office/word/2006/wordml" xmlns:wps="http://schemas.microsoft.com/office/word/2010/wordprocessingShape" mc:Ignorable="w14 w15 w16se w16cid w16 w16cex w16sdtdh wp14">
+<w:endnotes xmlns:wpc="http://schemas.microsoft.com/office/word/2010/wordprocessingCanvas" xmlns:cx="http://schemas.microsoft.com/office/drawing/2014/chartex" xmlns:cx1="http://schemas.microsoft.com/office/drawing/2015/9/8/chartex" xmlns:cx2="http://schemas.microsoft.com/office/drawing/2015/10/21/chartex" xmlns:cx3="http://schemas.microsoft.com/office/drawing/2016/5/9/chartex" xmlns:cx4="http://schemas.microsoft.com/office/drawing/2016/5/10/chartex" xmlns:cx5="http://schemas.microsoft.com/office/drawing/2016/5/11/chartex" xmlns:cx6="http://schemas.microsoft.com/office/drawing/2016/5/12/chartex" xmlns:cx7="http://schemas.microsoft.com/office/drawing/2016/5/13/chartex" xmlns:cx8="http://schemas.microsoft.com/office/drawing/2016/5/14/chartex" xmlns:mc="http://schemas.openxmlformats.org/markup-compatibility/2006" xmlns:aink="http://schemas.microsoft.com/office/drawing/2016/ink" xmlns:am3d="http://schemas.microsoft.com/office/drawing/2017/model3d" xmlns:o="urn:schemas-microsoft-com:office:office" xmlns:oel="http://schemas.microsoft.com/office/2019/extlst" xmlns:r="http://schemas.openxmlformats.org/officeDocument/2006/relationships" xmlns:m="http://schemas.openxmlformats.org/officeDocument/2006/math" xmlns:v="urn:schemas-microsoft-com:vml" xmlns:wp14="http://schemas.microsoft.com/office/word/2010/wordprocessingDrawing" xmlns:wp="http://schemas.openxmlformats.org/drawingml/2006/wordprocessingDrawing" xmlns:w10="urn:schemas-microsoft-com:office:word" xmlns:w="http://schemas.openxmlformats.org/wordprocessingml/2006/main" xmlns:w14="http://schemas.microsoft.com/office/word/2010/wordml" xmlns:w15="http://schemas.microsoft.com/office/word/2012/wordml" xmlns:w16cex="http://schemas.microsoft.com/office/word/2018/wordml/cex" xmlns:w16cid="http://schemas.microsoft.com/office/word/2016/wordml/cid" xmlns:w16="http://schemas.microsoft.com/office/word/2018/wordml" xmlns:w16du="http://schemas.microsoft.com/office/word/2023/wordml/word16du" xmlns:w16sdtdh="http://schemas.microsoft.com/office/word/2020/wordml/sdtdatahash" xmlns:w16sdtfl="http://schemas.microsoft.com/office/word/2024/wordml/sdtformatlock" xmlns:w16se="http://schemas.microsoft.com/office/word/2015/wordml/symex" xmlns:wpg="http://schemas.microsoft.com/office/word/2010/wordprocessingGroup" xmlns:wpi="http://schemas.microsoft.com/office/word/2010/wordprocessingInk" xmlns:wne="http://schemas.microsoft.com/office/word/2006/wordml" xmlns:wps="http://schemas.microsoft.com/office/word/2010/wordprocessingShape" mc:Ignorable="w14 w15 w16se w16cid w16 w16cex w16sdtdh w16sdtfl w16du wp14">
   <w:endnote w:type="separator" w:id="-1">
     <w:p>
       <w:r>
@@ -4841,7 +4712,7 @@
 </file>
 
 <file path=word/footnotes.xml><?xml version="1.0" encoding="utf-8"?>
-<w:footnotes xmlns:wpc="http://schemas.microsoft.com/office/word/2010/wordprocessingCanvas" xmlns:cx="http://schemas.microsoft.com/office/drawing/2014/chartex" xmlns:cx1="http://schemas.microsoft.com/office/drawing/2015/9/8/chartex" xmlns:cx2="http://schemas.microsoft.com/office/drawing/2015/10/21/chartex" xmlns:cx3="http://schemas.microsoft.com/office/drawing/2016/5/9/chartex" xmlns:cx4="http://schemas.microsoft.com/office/drawing/2016/5/10/chartex" xmlns:cx5="http://schemas.microsoft.com/office/drawing/2016/5/11/chartex" xmlns:cx6="http://schemas.microsoft.com/office/drawing/2016/5/12/chartex" xmlns:cx7="http://schemas.microsoft.com/office/drawing/2016/5/13/chartex" xmlns:cx8="http://schemas.microsoft.com/office/drawing/2016/5/14/chartex" xmlns:mc="http://schemas.openxmlformats.org/markup-compatibility/2006" xmlns:aink="http://schemas.microsoft.com/office/drawing/2016/ink" xmlns:am3d="http://schemas.microsoft.com/office/drawing/2017/model3d" xmlns:o="urn:schemas-microsoft-com:office:office" xmlns:oel="http://schemas.microsoft.com/office/2019/extlst" xmlns:r="http://schemas.openxmlformats.org/officeDocument/2006/relationships" xmlns:m="http://schemas.openxmlformats.org/officeDocument/2006/math" xmlns:v="urn:schemas-microsoft-com:vml" xmlns:wp14="http://schemas.microsoft.com/office/word/2010/wordprocessingDrawing" xmlns:wp="http://schemas.openxmlformats.org/drawingml/2006/wordprocessingDrawing" xmlns:w10="urn:schemas-microsoft-com:office:word" xmlns:w="http://schemas.openxmlformats.org/wordprocessingml/2006/main" xmlns:w14="http://schemas.microsoft.com/office/word/2010/wordml" xmlns:w15="http://schemas.microsoft.com/office/word/2012/wordml" xmlns:w16cex="http://schemas.microsoft.com/office/word/2018/wordml/cex" xmlns:w16cid="http://schemas.microsoft.com/office/word/2016/wordml/cid" xmlns:w16="http://schemas.microsoft.com/office/word/2018/wordml" xmlns:w16sdtdh="http://schemas.microsoft.com/office/word/2020/wordml/sdtdatahash" xmlns:w16se="http://schemas.microsoft.com/office/word/2015/wordml/symex" xmlns:wpg="http://schemas.microsoft.com/office/word/2010/wordprocessingGroup" xmlns:wpi="http://schemas.microsoft.com/office/word/2010/wordprocessingInk" xmlns:wne="http://schemas.microsoft.com/office/word/2006/wordml" xmlns:wps="http://schemas.microsoft.com/office/word/2010/wordprocessingShape" mc:Ignorable="w14 w15 w16se w16cid w16 w16cex w16sdtdh wp14">
+<w:footnotes xmlns:wpc="http://schemas.microsoft.com/office/word/2010/wordprocessingCanvas" xmlns:cx="http://schemas.microsoft.com/office/drawing/2014/chartex" xmlns:cx1="http://schemas.microsoft.com/office/drawing/2015/9/8/chartex" xmlns:cx2="http://schemas.microsoft.com/office/drawing/2015/10/21/chartex" xmlns:cx3="http://schemas.microsoft.com/office/drawing/2016/5/9/chartex" xmlns:cx4="http://schemas.microsoft.com/office/drawing/2016/5/10/chartex" xmlns:cx5="http://schemas.microsoft.com/office/drawing/2016/5/11/chartex" xmlns:cx6="http://schemas.microsoft.com/office/drawing/2016/5/12/chartex" xmlns:cx7="http://schemas.microsoft.com/office/drawing/2016/5/13/chartex" xmlns:cx8="http://schemas.microsoft.com/office/drawing/2016/5/14/chartex" xmlns:mc="http://schemas.openxmlformats.org/markup-compatibility/2006" xmlns:aink="http://schemas.microsoft.com/office/drawing/2016/ink" xmlns:am3d="http://schemas.microsoft.com/office/drawing/2017/model3d" xmlns:o="urn:schemas-microsoft-com:office:office" xmlns:oel="http://schemas.microsoft.com/office/2019/extlst" xmlns:r="http://schemas.openxmlformats.org/officeDocument/2006/relationships" xmlns:m="http://schemas.openxmlformats.org/officeDocument/2006/math" xmlns:v="urn:schemas-microsoft-com:vml" xmlns:wp14="http://schemas.microsoft.com/office/word/2010/wordprocessingDrawing" xmlns:wp="http://schemas.openxmlformats.org/drawingml/2006/wordprocessingDrawing" xmlns:w10="urn:schemas-microsoft-com:office:word" xmlns:w="http://schemas.openxmlformats.org/wordprocessingml/2006/main" xmlns:w14="http://schemas.microsoft.com/office/word/2010/wordml" xmlns:w15="http://schemas.microsoft.com/office/word/2012/wordml" xmlns:w16cex="http://schemas.microsoft.com/office/word/2018/wordml/cex" xmlns:w16cid="http://schemas.microsoft.com/office/word/2016/wordml/cid" xmlns:w16="http://schemas.microsoft.com/office/word/2018/wordml" xmlns:w16du="http://schemas.microsoft.com/office/word/2023/wordml/word16du" xmlns:w16sdtdh="http://schemas.microsoft.com/office/word/2020/wordml/sdtdatahash" xmlns:w16sdtfl="http://schemas.microsoft.com/office/word/2024/wordml/sdtformatlock" xmlns:w16se="http://schemas.microsoft.com/office/word/2015/wordml/symex" xmlns:wpg="http://schemas.microsoft.com/office/word/2010/wordprocessingGroup" xmlns:wpi="http://schemas.microsoft.com/office/word/2010/wordprocessingInk" xmlns:wne="http://schemas.microsoft.com/office/word/2006/wordml" xmlns:wps="http://schemas.microsoft.com/office/word/2010/wordprocessingShape" mc:Ignorable="w14 w15 w16se w16cid w16 w16cex w16sdtdh w16sdtfl w16du wp14">
   <w:footnote w:type="separator" w:id="-1">
     <w:p>
       <w:r>
@@ -4860,7 +4731,7 @@
 </file>
 
 <file path=word/numbering.xml><?xml version="1.0" encoding="utf-8"?>
-<w:numbering xmlns:wpc="http://schemas.microsoft.com/office/word/2010/wordprocessingCanvas" xmlns:cx="http://schemas.microsoft.com/office/drawing/2014/chartex" xmlns:cx1="http://schemas.microsoft.com/office/drawing/2015/9/8/chartex" xmlns:cx2="http://schemas.microsoft.com/office/drawing/2015/10/21/chartex" xmlns:cx3="http://schemas.microsoft.com/office/drawing/2016/5/9/chartex" xmlns:cx4="http://schemas.microsoft.com/office/drawing/2016/5/10/chartex" xmlns:cx5="http://schemas.microsoft.com/office/drawing/2016/5/11/chartex" xmlns:cx6="http://schemas.microsoft.com/office/drawing/2016/5/12/chartex" xmlns:cx7="http://schemas.microsoft.com/office/drawing/2016/5/13/chartex" xmlns:cx8="http://schemas.microsoft.com/office/drawing/2016/5/14/chartex" xmlns:mc="http://schemas.openxmlformats.org/markup-compatibility/2006" xmlns:aink="http://schemas.microsoft.com/office/drawing/2016/ink" xmlns:am3d="http://schemas.microsoft.com/office/drawing/2017/model3d" xmlns:o="urn:schemas-microsoft-com:office:office" xmlns:oel="http://schemas.microsoft.com/office/2019/extlst" xmlns:r="http://schemas.openxmlformats.org/officeDocument/2006/relationships" xmlns:m="http://schemas.openxmlformats.org/officeDocument/2006/math" xmlns:v="urn:schemas-microsoft-com:vml" xmlns:wp14="http://schemas.microsoft.com/office/word/2010/wordprocessingDrawing" xmlns:wp="http://schemas.openxmlformats.org/drawingml/2006/wordprocessingDrawing" xmlns:w10="urn:schemas-microsoft-com:office:word" xmlns:w="http://schemas.openxmlformats.org/wordprocessingml/2006/main" xmlns:w14="http://schemas.microsoft.com/office/word/2010/wordml" xmlns:w15="http://schemas.microsoft.com/office/word/2012/wordml" xmlns:w16cex="http://schemas.microsoft.com/office/word/2018/wordml/cex" xmlns:w16cid="http://schemas.microsoft.com/office/word/2016/wordml/cid" xmlns:w16="http://schemas.microsoft.com/office/word/2018/wordml" xmlns:w16sdtdh="http://schemas.microsoft.com/office/word/2020/wordml/sdtdatahash" xmlns:w16se="http://schemas.microsoft.com/office/word/2015/wordml/symex" xmlns:wpg="http://schemas.microsoft.com/office/word/2010/wordprocessingGroup" xmlns:wpi="http://schemas.microsoft.com/office/word/2010/wordprocessingInk" xmlns:wne="http://schemas.microsoft.com/office/word/2006/wordml" xmlns:wps="http://schemas.microsoft.com/office/word/2010/wordprocessingShape" mc:Ignorable="w14 w15 w16se w16cid w16 w16cex w16sdtdh wp14">
+<w:numbering xmlns:wpc="http://schemas.microsoft.com/office/word/2010/wordprocessingCanvas" xmlns:cx="http://schemas.microsoft.com/office/drawing/2014/chartex" xmlns:cx1="http://schemas.microsoft.com/office/drawing/2015/9/8/chartex" xmlns:cx2="http://schemas.microsoft.com/office/drawing/2015/10/21/chartex" xmlns:cx3="http://schemas.microsoft.com/office/drawing/2016/5/9/chartex" xmlns:cx4="http://schemas.microsoft.com/office/drawing/2016/5/10/chartex" xmlns:cx5="http://schemas.microsoft.com/office/drawing/2016/5/11/chartex" xmlns:cx6="http://schemas.microsoft.com/office/drawing/2016/5/12/chartex" xmlns:cx7="http://schemas.microsoft.com/office/drawing/2016/5/13/chartex" xmlns:cx8="http://schemas.microsoft.com/office/drawing/2016/5/14/chartex" xmlns:mc="http://schemas.openxmlformats.org/markup-compatibility/2006" xmlns:aink="http://schemas.microsoft.com/office/drawing/2016/ink" xmlns:am3d="http://schemas.microsoft.com/office/drawing/2017/model3d" xmlns:o="urn:schemas-microsoft-com:office:office" xmlns:oel="http://schemas.microsoft.com/office/2019/extlst" xmlns:r="http://schemas.openxmlformats.org/officeDocument/2006/relationships" xmlns:m="http://schemas.openxmlformats.org/officeDocument/2006/math" xmlns:v="urn:schemas-microsoft-com:vml" xmlns:wp14="http://schemas.microsoft.com/office/word/2010/wordprocessingDrawing" xmlns:wp="http://schemas.openxmlformats.org/drawingml/2006/wordprocessingDrawing" xmlns:w10="urn:schemas-microsoft-com:office:word" xmlns:w="http://schemas.openxmlformats.org/wordprocessingml/2006/main" xmlns:w14="http://schemas.microsoft.com/office/word/2010/wordml" xmlns:w15="http://schemas.microsoft.com/office/word/2012/wordml" xmlns:w16cex="http://schemas.microsoft.com/office/word/2018/wordml/cex" xmlns:w16cid="http://schemas.microsoft.com/office/word/2016/wordml/cid" xmlns:w16="http://schemas.microsoft.com/office/word/2018/wordml" xmlns:w16du="http://schemas.microsoft.com/office/word/2023/wordml/word16du" xmlns:w16sdtdh="http://schemas.microsoft.com/office/word/2020/wordml/sdtdatahash" xmlns:w16sdtfl="http://schemas.microsoft.com/office/word/2024/wordml/sdtformatlock" xmlns:w16se="http://schemas.microsoft.com/office/word/2015/wordml/symex" xmlns:wpg="http://schemas.microsoft.com/office/word/2010/wordprocessingGroup" xmlns:wpi="http://schemas.microsoft.com/office/word/2010/wordprocessingInk" xmlns:wne="http://schemas.microsoft.com/office/word/2006/wordml" xmlns:wps="http://schemas.microsoft.com/office/word/2010/wordprocessingShape" mc:Ignorable="w14 w15 w16se w16cid w16 w16cex w16sdtdh w16sdtfl w16du wp14">
   <w:abstractNum w:abstractNumId="0" w15:restartNumberingAfterBreak="0">
     <w:nsid w:val="44BE62C8"/>
     <w:multiLevelType w:val="hybridMultilevel"/>
@@ -5306,7 +5177,7 @@
 </file>
 
 <file path=word/styles.xml><?xml version="1.0" encoding="utf-8"?>
-<w:styles xmlns:mc="http://schemas.openxmlformats.org/markup-compatibility/2006" xmlns:r="http://schemas.openxmlformats.org/officeDocument/2006/relationships" xmlns:w="http://schemas.openxmlformats.org/wordprocessingml/2006/main" xmlns:w14="http://schemas.microsoft.com/office/word/2010/wordml" xmlns:w15="http://schemas.microsoft.com/office/word/2012/wordml" xmlns:w16cex="http://schemas.microsoft.com/office/word/2018/wordml/cex" xmlns:w16cid="http://schemas.microsoft.com/office/word/2016/wordml/cid" xmlns:w16="http://schemas.microsoft.com/office/word/2018/wordml" xmlns:w16sdtdh="http://schemas.microsoft.com/office/word/2020/wordml/sdtdatahash" xmlns:w16se="http://schemas.microsoft.com/office/word/2015/wordml/symex" mc:Ignorable="w14 w15 w16se w16cid w16 w16cex w16sdtdh">
+<w:styles xmlns:mc="http://schemas.openxmlformats.org/markup-compatibility/2006" xmlns:r="http://schemas.openxmlformats.org/officeDocument/2006/relationships" xmlns:w="http://schemas.openxmlformats.org/wordprocessingml/2006/main" xmlns:w14="http://schemas.microsoft.com/office/word/2010/wordml" xmlns:w15="http://schemas.microsoft.com/office/word/2012/wordml" xmlns:w16cex="http://schemas.microsoft.com/office/word/2018/wordml/cex" xmlns:w16cid="http://schemas.microsoft.com/office/word/2016/wordml/cid" xmlns:w16="http://schemas.microsoft.com/office/word/2018/wordml" xmlns:w16du="http://schemas.microsoft.com/office/word/2023/wordml/word16du" xmlns:w16sdtdh="http://schemas.microsoft.com/office/word/2020/wordml/sdtdatahash" xmlns:w16sdtfl="http://schemas.microsoft.com/office/word/2024/wordml/sdtformatlock" xmlns:w16se="http://schemas.microsoft.com/office/word/2015/wordml/symex" mc:Ignorable="w14 w15 w16se w16cid w16 w16cex w16sdtdh w16sdtfl w16du">
   <w:docDefaults>
     <w:rPrDefault>
       <w:rPr>

</xml_diff>